<commit_message>
done the report and need to check
</commit_message>
<xml_diff>
--- a/labwork_2/Clustering report.docx
+++ b/labwork_2/Clustering report.docx
@@ -1,11 +1,14 @@
 
 <file path=word/document.xml><?xml version="1.0" encoding="utf-8"?>
-<w:document xmlns:wpc="http://schemas.microsoft.com/office/word/2010/wordprocessingCanvas" xmlns:cx="http://schemas.microsoft.com/office/drawing/2014/chartex" xmlns:cx1="http://schemas.microsoft.com/office/drawing/2015/9/8/chartex" xmlns:cx2="http://schemas.microsoft.com/office/drawing/2015/10/21/chartex" xmlns:cx3="http://schemas.microsoft.com/office/drawing/2016/5/9/chartex" xmlns:cx4="http://schemas.microsoft.com/office/drawing/2016/5/10/chartex" xmlns:cx5="http://schemas.microsoft.com/office/drawing/2016/5/11/chartex" xmlns:cx6="http://schemas.microsoft.com/office/drawing/2016/5/12/chartex" xmlns:cx7="http://schemas.microsoft.com/office/drawing/2016/5/13/chartex" xmlns:cx8="http://schemas.microsoft.com/office/drawing/2016/5/14/chartex" xmlns:mc="http://schemas.openxmlformats.org/markup-compatibility/2006" xmlns:aink="http://schemas.microsoft.com/office/drawing/2016/ink" xmlns:am3d="http://schemas.microsoft.com/office/drawing/2017/model3d" xmlns:o="urn:schemas-microsoft-com:office:office" xmlns:r="http://schemas.openxmlformats.org/officeDocument/2006/relationships" xmlns:m="http://schemas.openxmlformats.org/officeDocument/2006/math" xmlns:v="urn:schemas-microsoft-com:vml" xmlns:wp14="http://schemas.microsoft.com/office/word/2010/wordprocessingDrawing" xmlns:wp="http://schemas.openxmlformats.org/drawingml/2006/wordprocessingDrawing" xmlns:w10="urn:schemas-microsoft-com:office:word" xmlns:w="http://schemas.openxmlformats.org/wordprocessingml/2006/main" xmlns:w14="http://schemas.microsoft.com/office/word/2010/wordml" xmlns:w15="http://schemas.microsoft.com/office/word/2012/wordml" xmlns:w16cex="http://schemas.microsoft.com/office/word/2018/wordml/cex" xmlns:w16cid="http://schemas.microsoft.com/office/word/2016/wordml/cid" xmlns:w16="http://schemas.microsoft.com/office/word/2018/wordml" xmlns:w16sdtdh="http://schemas.microsoft.com/office/word/2020/wordml/sdtdatahash" xmlns:w16se="http://schemas.microsoft.com/office/word/2015/wordml/symex" xmlns:wpg="http://schemas.microsoft.com/office/word/2010/wordprocessingGroup" xmlns:wpi="http://schemas.microsoft.com/office/word/2010/wordprocessingInk" xmlns:wne="http://schemas.microsoft.com/office/word/2006/wordml" xmlns:wps="http://schemas.microsoft.com/office/word/2010/wordprocessingShape" mc:Ignorable="w14 w15 w16se w16cid w16 w16cex w16sdtdh wp14">
+<w:document xmlns:wpc="http://schemas.microsoft.com/office/word/2010/wordprocessingCanvas" xmlns:cx="http://schemas.microsoft.com/office/drawing/2014/chartex" xmlns:cx1="http://schemas.microsoft.com/office/drawing/2015/9/8/chartex" xmlns:cx2="http://schemas.microsoft.com/office/drawing/2015/10/21/chartex" xmlns:cx3="http://schemas.microsoft.com/office/drawing/2016/5/9/chartex" xmlns:cx4="http://schemas.microsoft.com/office/drawing/2016/5/10/chartex" xmlns:cx5="http://schemas.microsoft.com/office/drawing/2016/5/11/chartex" xmlns:cx6="http://schemas.microsoft.com/office/drawing/2016/5/12/chartex" xmlns:cx7="http://schemas.microsoft.com/office/drawing/2016/5/13/chartex" xmlns:cx8="http://schemas.microsoft.com/office/drawing/2016/5/14/chartex" xmlns:mc="http://schemas.openxmlformats.org/markup-compatibility/2006" xmlns:aink="http://schemas.microsoft.com/office/drawing/2016/ink" xmlns:am3d="http://schemas.microsoft.com/office/drawing/2017/model3d" xmlns:o="urn:schemas-microsoft-com:office:office" xmlns:oel="http://schemas.microsoft.com/office/2019/extlst" xmlns:r="http://schemas.openxmlformats.org/officeDocument/2006/relationships" xmlns:m="http://schemas.openxmlformats.org/officeDocument/2006/math" xmlns:v="urn:schemas-microsoft-com:vml" xmlns:wp14="http://schemas.microsoft.com/office/word/2010/wordprocessingDrawing" xmlns:wp="http://schemas.openxmlformats.org/drawingml/2006/wordprocessingDrawing" xmlns:w10="urn:schemas-microsoft-com:office:word" xmlns:w="http://schemas.openxmlformats.org/wordprocessingml/2006/main" xmlns:w14="http://schemas.microsoft.com/office/word/2010/wordml" xmlns:w15="http://schemas.microsoft.com/office/word/2012/wordml" xmlns:w16cex="http://schemas.microsoft.com/office/word/2018/wordml/cex" xmlns:w16cid="http://schemas.microsoft.com/office/word/2016/wordml/cid" xmlns:w16="http://schemas.microsoft.com/office/word/2018/wordml" xmlns:w16du="http://schemas.microsoft.com/office/word/2023/wordml/word16du" xmlns:w16sdtdh="http://schemas.microsoft.com/office/word/2020/wordml/sdtdatahash" xmlns:w16se="http://schemas.microsoft.com/office/word/2015/wordml/symex" xmlns:wpg="http://schemas.microsoft.com/office/word/2010/wordprocessingGroup" xmlns:wpi="http://schemas.microsoft.com/office/word/2010/wordprocessingInk" xmlns:wne="http://schemas.microsoft.com/office/word/2006/wordml" xmlns:wps="http://schemas.microsoft.com/office/word/2010/wordprocessingShape" mc:Ignorable="w14 w15 w16se w16cid w16 w16cex w16sdtdh w16du wp14">
   <w:body>
+    <w:p>
+      <w:bookmarkStart w:id="0" w:name="_Hlk166461047"/>
+      <w:bookmarkEnd w:id="0"/>
+    </w:p>
     <w:p/>
     <w:p/>
     <w:p/>
-    <w:p/>
     <w:p>
       <w:pPr>
         <w:jc w:val="center"/>
@@ -143,41 +146,69 @@
           <w:sz w:val="44"/>
           <w:szCs w:val="44"/>
         </w:rPr>
-        <w:t>Nguyễn Mạnh Hưng</w:t>
-      </w:r>
+        <w:t xml:space="preserve">Nguyễn Mạnh </w:t>
+      </w:r>
+      <w:proofErr w:type="spellStart"/>
       <w:r>
         <w:rPr>
           <w:rFonts w:ascii="Times New Roman" w:hAnsi="Times New Roman" w:cs="Times New Roman"/>
           <w:sz w:val="44"/>
           <w:szCs w:val="44"/>
         </w:rPr>
-        <w:t xml:space="preserve"> - </w:t>
-      </w:r>
+        <w:t>Hưng</w:t>
+      </w:r>
+      <w:proofErr w:type="spellEnd"/>
       <w:r>
         <w:rPr>
           <w:rFonts w:ascii="Times New Roman" w:hAnsi="Times New Roman" w:cs="Times New Roman"/>
           <w:sz w:val="44"/>
           <w:szCs w:val="44"/>
         </w:rPr>
-        <w:t>22BI13183</w:t>
-      </w:r>
-    </w:p>
-    <w:p>
-      <w:pPr>
-        <w:jc w:val="center"/>
+        <w:t xml:space="preserve"> - </w:t>
+      </w:r>
+      <w:r>
         <w:rPr>
           <w:rFonts w:ascii="Times New Roman" w:hAnsi="Times New Roman" w:cs="Times New Roman"/>
           <w:sz w:val="44"/>
           <w:szCs w:val="44"/>
         </w:rPr>
-      </w:pPr>
-      <w:r>
+        <w:t>22BI13183</w:t>
+      </w:r>
+    </w:p>
+    <w:p>
+      <w:pPr>
+        <w:jc w:val="center"/>
         <w:rPr>
           <w:rFonts w:ascii="Times New Roman" w:hAnsi="Times New Roman" w:cs="Times New Roman"/>
           <w:sz w:val="44"/>
           <w:szCs w:val="44"/>
         </w:rPr>
-        <w:t xml:space="preserve">Nguyễn Trọng Minh </w:t>
+      </w:pPr>
+      <w:r>
+        <w:rPr>
+          <w:rFonts w:ascii="Times New Roman" w:hAnsi="Times New Roman" w:cs="Times New Roman"/>
+          <w:sz w:val="44"/>
+          <w:szCs w:val="44"/>
+        </w:rPr>
+        <w:t xml:space="preserve">Nguyễn </w:t>
+      </w:r>
+      <w:proofErr w:type="spellStart"/>
+      <w:r>
+        <w:rPr>
+          <w:rFonts w:ascii="Times New Roman" w:hAnsi="Times New Roman" w:cs="Times New Roman"/>
+          <w:sz w:val="44"/>
+          <w:szCs w:val="44"/>
+        </w:rPr>
+        <w:t>Trọng</w:t>
+      </w:r>
+      <w:proofErr w:type="spellEnd"/>
+      <w:r>
+        <w:rPr>
+          <w:rFonts w:ascii="Times New Roman" w:hAnsi="Times New Roman" w:cs="Times New Roman"/>
+          <w:sz w:val="44"/>
+          <w:szCs w:val="44"/>
+        </w:rPr>
+        <w:t xml:space="preserve"> Minh </w:t>
       </w:r>
       <w:r>
         <w:rPr>
@@ -1242,7 +1273,25 @@
           <w:sz w:val="32"/>
           <w:szCs w:val="32"/>
         </w:rPr>
-        <w:t xml:space="preserve">Arthur and Vassilvitskii in </w:t>
+        <w:t xml:space="preserve">Arthur and </w:t>
+      </w:r>
+      <w:proofErr w:type="spellStart"/>
+      <w:r>
+        <w:rPr>
+          <w:rFonts w:ascii="Times New Roman" w:hAnsi="Times New Roman" w:cs="Times New Roman"/>
+          <w:sz w:val="32"/>
+          <w:szCs w:val="32"/>
+        </w:rPr>
+        <w:t>Vassilvitskii</w:t>
+      </w:r>
+      <w:proofErr w:type="spellEnd"/>
+      <w:r>
+        <w:rPr>
+          <w:rFonts w:ascii="Times New Roman" w:hAnsi="Times New Roman" w:cs="Times New Roman"/>
+          <w:sz w:val="32"/>
+          <w:szCs w:val="32"/>
+        </w:rPr>
+        <w:t xml:space="preserve"> in </w:t>
       </w:r>
       <w:r>
         <w:rPr>
@@ -1399,6 +1448,7 @@
           <w:szCs w:val="32"/>
         </w:rPr>
       </w:pPr>
+      <w:proofErr w:type="gramStart"/>
       <w:r>
         <w:rPr>
           <w:rFonts w:ascii="Times New Roman" w:hAnsi="Times New Roman" w:cs="Times New Roman"/>
@@ -1407,6 +1457,7 @@
         </w:rPr>
         <w:t>O(</w:t>
       </w:r>
+      <w:proofErr w:type="gramEnd"/>
       <w:r>
         <w:rPr>
           <w:rFonts w:ascii="Times New Roman" w:hAnsi="Times New Roman" w:cs="Times New Roman"/>
@@ -2603,8 +2654,1109 @@
         <w:t>Vary subspaces</w:t>
       </w:r>
     </w:p>
+    <w:p>
+      <w:pPr>
+        <w:spacing w:line="360" w:lineRule="auto"/>
+        <w:ind w:left="360"/>
+        <w:rPr>
+          <w:rFonts w:ascii="Times New Roman" w:hAnsi="Times New Roman" w:cs="Times New Roman"/>
+          <w:sz w:val="32"/>
+          <w:szCs w:val="32"/>
+        </w:rPr>
+      </w:pPr>
+    </w:p>
+    <w:p>
+      <w:pPr>
+        <w:spacing w:line="360" w:lineRule="auto"/>
+        <w:ind w:left="360"/>
+        <w:rPr>
+          <w:rFonts w:ascii="Times New Roman" w:hAnsi="Times New Roman" w:cs="Times New Roman"/>
+          <w:b/>
+          <w:bCs/>
+          <w:sz w:val="40"/>
+          <w:szCs w:val="40"/>
+        </w:rPr>
+      </w:pPr>
+      <w:r>
+        <w:rPr>
+          <w:rFonts w:ascii="Times New Roman" w:hAnsi="Times New Roman" w:cs="Times New Roman"/>
+          <w:b/>
+          <w:bCs/>
+          <w:sz w:val="40"/>
+          <w:szCs w:val="40"/>
+        </w:rPr>
+        <w:t>1.visualize the dataset</w:t>
+      </w:r>
+    </w:p>
+    <w:p>
+      <w:pPr>
+        <w:rPr>
+          <w:rFonts w:ascii="Times New Roman" w:hAnsi="Times New Roman" w:cs="Times New Roman"/>
+          <w:sz w:val="32"/>
+          <w:szCs w:val="32"/>
+        </w:rPr>
+      </w:pPr>
+      <w:r>
+        <w:rPr>
+          <w:rFonts w:ascii="Times New Roman" w:hAnsi="Times New Roman" w:cs="Times New Roman"/>
+          <w:sz w:val="32"/>
+          <w:szCs w:val="32"/>
+        </w:rPr>
+        <w:t>For the dataset that has more than 100 features, we chose a dataset about the musk and non-musk molecules.</w:t>
+      </w:r>
+    </w:p>
+    <w:p>
+      <w:pPr>
+        <w:rPr>
+          <w:rFonts w:ascii="Times New Roman" w:hAnsi="Times New Roman" w:cs="Times New Roman"/>
+          <w:sz w:val="32"/>
+          <w:szCs w:val="32"/>
+        </w:rPr>
+      </w:pPr>
+      <w:r>
+        <w:rPr>
+          <w:rFonts w:ascii="Times New Roman" w:hAnsi="Times New Roman" w:cs="Times New Roman"/>
+          <w:sz w:val="32"/>
+          <w:szCs w:val="32"/>
+        </w:rPr>
+        <w:drawing>
+          <wp:inline distT="0" distB="0" distL="0" distR="0" wp14:anchorId="481BC86F" wp14:editId="6CE523DC">
+            <wp:extent cx="5943600" cy="2623820"/>
+            <wp:effectExtent l="0" t="0" r="0" b="5080"/>
+            <wp:docPr id="120070941" name="Picture 1"/>
+            <wp:cNvGraphicFramePr>
+              <a:graphicFrameLocks xmlns:a="http://schemas.openxmlformats.org/drawingml/2006/main" noChangeAspect="1"/>
+            </wp:cNvGraphicFramePr>
+            <a:graphic xmlns:a="http://schemas.openxmlformats.org/drawingml/2006/main">
+              <a:graphicData uri="http://schemas.openxmlformats.org/drawingml/2006/picture">
+                <pic:pic xmlns:pic="http://schemas.openxmlformats.org/drawingml/2006/picture">
+                  <pic:nvPicPr>
+                    <pic:cNvPr id="120070941" name=""/>
+                    <pic:cNvPicPr/>
+                  </pic:nvPicPr>
+                  <pic:blipFill>
+                    <a:blip r:embed="rId23"/>
+                    <a:stretch>
+                      <a:fillRect/>
+                    </a:stretch>
+                  </pic:blipFill>
+                  <pic:spPr>
+                    <a:xfrm>
+                      <a:off x="0" y="0"/>
+                      <a:ext cx="5943600" cy="2623820"/>
+                    </a:xfrm>
+                    <a:prstGeom prst="rect">
+                      <a:avLst/>
+                    </a:prstGeom>
+                  </pic:spPr>
+                </pic:pic>
+              </a:graphicData>
+            </a:graphic>
+          </wp:inline>
+        </w:drawing>
+      </w:r>
+    </w:p>
+    <w:p>
+      <w:pPr>
+        <w:pStyle w:val="ListParagraph"/>
+        <w:numPr>
+          <w:ilvl w:val="1"/>
+          <w:numId w:val="39"/>
+        </w:numPr>
+        <w:rPr>
+          <w:rFonts w:ascii="Times New Roman" w:hAnsi="Times New Roman" w:cs="Times New Roman"/>
+          <w:sz w:val="32"/>
+          <w:szCs w:val="32"/>
+        </w:rPr>
+      </w:pPr>
+      <w:r>
+        <w:rPr>
+          <w:rFonts w:ascii="Times New Roman" w:hAnsi="Times New Roman" w:cs="Times New Roman"/>
+          <w:sz w:val="32"/>
+          <w:szCs w:val="32"/>
+        </w:rPr>
+        <w:t>data about musk and non-musk molecules.</w:t>
+      </w:r>
+    </w:p>
+    <w:p>
+      <w:pPr>
+        <w:rPr>
+          <w:rFonts w:ascii="Times New Roman" w:hAnsi="Times New Roman" w:cs="Times New Roman"/>
+          <w:sz w:val="32"/>
+          <w:szCs w:val="32"/>
+        </w:rPr>
+      </w:pPr>
+      <w:r>
+        <w:rPr>
+          <w:rFonts w:ascii="Times New Roman" w:hAnsi="Times New Roman" w:cs="Times New Roman"/>
+          <w:sz w:val="32"/>
+          <w:szCs w:val="32"/>
+        </w:rPr>
+        <w:t xml:space="preserve">Looking at the dataset, first we need to drop 2 first columns since they are category variable. And then after that, we scale the data so that the variable with large number doesn’t account for majority of the ratio between category by dividing all the variables with their standard deviation. The next step is to center the data by subtract them with the mean value. Following that is to compute the eigenvalues </w:t>
+      </w:r>
+      <w:r>
+        <w:rPr>
+          <w:rFonts w:ascii="Times New Roman" w:hAnsi="Times New Roman" w:cs="Times New Roman"/>
+          <w:sz w:val="32"/>
+          <w:szCs w:val="32"/>
+        </w:rPr>
+        <w:lastRenderedPageBreak/>
+        <w:t>and eigenvectors of the covariance matrix, from that we can plot the scree graph that represents the variance explained by eigenvalue.</w:t>
+      </w:r>
+    </w:p>
+    <w:p>
+      <w:pPr>
+        <w:rPr>
+          <w:rFonts w:ascii="Times New Roman" w:hAnsi="Times New Roman" w:cs="Times New Roman"/>
+          <w:sz w:val="32"/>
+          <w:szCs w:val="32"/>
+        </w:rPr>
+      </w:pPr>
+      <w:r>
+        <w:rPr>
+          <w:rFonts w:ascii="Times New Roman" w:hAnsi="Times New Roman" w:cs="Times New Roman"/>
+          <w:sz w:val="32"/>
+          <w:szCs w:val="32"/>
+        </w:rPr>
+        <w:t xml:space="preserve">         </w:t>
+      </w:r>
+      <w:r>
+        <w:rPr>
+          <w:rFonts w:ascii="Times New Roman" w:hAnsi="Times New Roman" w:cs="Times New Roman"/>
+          <w:sz w:val="32"/>
+          <w:szCs w:val="32"/>
+        </w:rPr>
+        <w:drawing>
+          <wp:inline distT="0" distB="0" distL="0" distR="0" wp14:anchorId="2D9DB173" wp14:editId="24B572F8">
+            <wp:extent cx="4882083" cy="3247697"/>
+            <wp:effectExtent l="0" t="0" r="0" b="0"/>
+            <wp:docPr id="62853443" name="Picture 1"/>
+            <wp:cNvGraphicFramePr>
+              <a:graphicFrameLocks xmlns:a="http://schemas.openxmlformats.org/drawingml/2006/main" noChangeAspect="1"/>
+            </wp:cNvGraphicFramePr>
+            <a:graphic xmlns:a="http://schemas.openxmlformats.org/drawingml/2006/main">
+              <a:graphicData uri="http://schemas.openxmlformats.org/drawingml/2006/picture">
+                <pic:pic xmlns:pic="http://schemas.openxmlformats.org/drawingml/2006/picture">
+                  <pic:nvPicPr>
+                    <pic:cNvPr id="62853443" name=""/>
+                    <pic:cNvPicPr/>
+                  </pic:nvPicPr>
+                  <pic:blipFill>
+                    <a:blip r:embed="rId24"/>
+                    <a:stretch>
+                      <a:fillRect/>
+                    </a:stretch>
+                  </pic:blipFill>
+                  <pic:spPr>
+                    <a:xfrm>
+                      <a:off x="0" y="0"/>
+                      <a:ext cx="4906056" cy="3263645"/>
+                    </a:xfrm>
+                    <a:prstGeom prst="rect">
+                      <a:avLst/>
+                    </a:prstGeom>
+                  </pic:spPr>
+                </pic:pic>
+              </a:graphicData>
+            </a:graphic>
+          </wp:inline>
+        </w:drawing>
+      </w:r>
+    </w:p>
+    <w:p>
+      <w:pPr>
+        <w:pStyle w:val="ListParagraph"/>
+        <w:numPr>
+          <w:ilvl w:val="1"/>
+          <w:numId w:val="39"/>
+        </w:numPr>
+        <w:rPr>
+          <w:rFonts w:ascii="Times New Roman" w:hAnsi="Times New Roman" w:cs="Times New Roman"/>
+          <w:sz w:val="32"/>
+          <w:szCs w:val="32"/>
+        </w:rPr>
+      </w:pPr>
+      <w:r>
+        <w:rPr>
+          <w:rFonts w:ascii="Times New Roman" w:hAnsi="Times New Roman" w:cs="Times New Roman"/>
+          <w:sz w:val="32"/>
+          <w:szCs w:val="32"/>
+        </w:rPr>
+        <w:t>variance explained by eigenvalue</w:t>
+      </w:r>
+    </w:p>
+    <w:p>
+      <w:pPr>
+        <w:rPr>
+          <w:rFonts w:ascii="Times New Roman" w:hAnsi="Times New Roman" w:cs="Times New Roman"/>
+          <w:sz w:val="32"/>
+          <w:szCs w:val="32"/>
+        </w:rPr>
+      </w:pPr>
+      <w:r>
+        <w:rPr>
+          <w:rFonts w:ascii="Times New Roman" w:hAnsi="Times New Roman" w:cs="Times New Roman"/>
+          <w:sz w:val="32"/>
+          <w:szCs w:val="32"/>
+        </w:rPr>
+        <w:t>Look at this graph we can only choose these two components to form the new space. Finally, we got the graph that represent the data after reducing dimension.</w:t>
+      </w:r>
+    </w:p>
+    <w:p>
+      <w:pPr>
+        <w:rPr>
+          <w:rFonts w:ascii="Times New Roman" w:hAnsi="Times New Roman" w:cs="Times New Roman"/>
+          <w:sz w:val="32"/>
+          <w:szCs w:val="32"/>
+        </w:rPr>
+      </w:pPr>
+      <w:r>
+        <w:rPr>
+          <w:rFonts w:ascii="Times New Roman" w:hAnsi="Times New Roman" w:cs="Times New Roman"/>
+          <w:sz w:val="32"/>
+          <w:szCs w:val="32"/>
+        </w:rPr>
+        <w:t xml:space="preserve">             </w:t>
+      </w:r>
+      <w:r>
+        <w:rPr>
+          <w:rFonts w:ascii="Times New Roman" w:hAnsi="Times New Roman" w:cs="Times New Roman"/>
+          <w:sz w:val="32"/>
+          <w:szCs w:val="32"/>
+        </w:rPr>
+        <w:drawing>
+          <wp:inline distT="0" distB="0" distL="0" distR="0" wp14:anchorId="345A3F5A" wp14:editId="053D314C">
+            <wp:extent cx="4352925" cy="3109233"/>
+            <wp:effectExtent l="0" t="0" r="0" b="0"/>
+            <wp:docPr id="1031388427" name="Picture 1"/>
+            <wp:cNvGraphicFramePr>
+              <a:graphicFrameLocks xmlns:a="http://schemas.openxmlformats.org/drawingml/2006/main" noChangeAspect="1"/>
+            </wp:cNvGraphicFramePr>
+            <a:graphic xmlns:a="http://schemas.openxmlformats.org/drawingml/2006/main">
+              <a:graphicData uri="http://schemas.openxmlformats.org/drawingml/2006/picture">
+                <pic:pic xmlns:pic="http://schemas.openxmlformats.org/drawingml/2006/picture">
+                  <pic:nvPicPr>
+                    <pic:cNvPr id="1031388427" name=""/>
+                    <pic:cNvPicPr/>
+                  </pic:nvPicPr>
+                  <pic:blipFill>
+                    <a:blip r:embed="rId25"/>
+                    <a:stretch>
+                      <a:fillRect/>
+                    </a:stretch>
+                  </pic:blipFill>
+                  <pic:spPr>
+                    <a:xfrm>
+                      <a:off x="0" y="0"/>
+                      <a:ext cx="4365901" cy="3118502"/>
+                    </a:xfrm>
+                    <a:prstGeom prst="rect">
+                      <a:avLst/>
+                    </a:prstGeom>
+                  </pic:spPr>
+                </pic:pic>
+              </a:graphicData>
+            </a:graphic>
+          </wp:inline>
+        </w:drawing>
+      </w:r>
+    </w:p>
+    <w:p>
+      <w:pPr>
+        <w:rPr>
+          <w:rFonts w:ascii="Times New Roman" w:hAnsi="Times New Roman" w:cs="Times New Roman"/>
+          <w:b/>
+          <w:bCs/>
+          <w:sz w:val="40"/>
+          <w:szCs w:val="40"/>
+        </w:rPr>
+      </w:pPr>
+      <w:r>
+        <w:rPr>
+          <w:rFonts w:ascii="Times New Roman" w:hAnsi="Times New Roman" w:cs="Times New Roman"/>
+          <w:b/>
+          <w:bCs/>
+          <w:sz w:val="40"/>
+          <w:szCs w:val="40"/>
+        </w:rPr>
+        <w:t>2</w:t>
+      </w:r>
+      <w:r>
+        <w:rPr>
+          <w:rFonts w:ascii="Times New Roman" w:hAnsi="Times New Roman" w:cs="Times New Roman"/>
+          <w:b/>
+          <w:bCs/>
+          <w:sz w:val="40"/>
+          <w:szCs w:val="40"/>
+        </w:rPr>
+        <w:t>.Apply K-means into the dataset.</w:t>
+      </w:r>
+    </w:p>
+    <w:p>
+      <w:pPr>
+        <w:rPr>
+          <w:rFonts w:ascii="Times New Roman" w:hAnsi="Times New Roman" w:cs="Times New Roman"/>
+          <w:sz w:val="32"/>
+          <w:szCs w:val="32"/>
+        </w:rPr>
+      </w:pPr>
+      <w:r>
+        <w:rPr>
+          <w:rFonts w:ascii="Times New Roman" w:hAnsi="Times New Roman" w:cs="Times New Roman"/>
+          <w:sz w:val="32"/>
+          <w:szCs w:val="32"/>
+        </w:rPr>
+        <w:lastRenderedPageBreak/>
+        <w:t>Using the same step as the two previous datasets, first we will use the “elbow method” to find the suitable number of centroids.</w:t>
+      </w:r>
+    </w:p>
+    <w:p>
+      <w:pPr>
+        <w:rPr>
+          <w:rFonts w:ascii="Times New Roman" w:hAnsi="Times New Roman" w:cs="Times New Roman"/>
+          <w:sz w:val="32"/>
+          <w:szCs w:val="32"/>
+        </w:rPr>
+      </w:pPr>
+      <w:r>
+        <w:rPr>
+          <w:rFonts w:ascii="Times New Roman" w:hAnsi="Times New Roman" w:cs="Times New Roman"/>
+          <w:sz w:val="32"/>
+          <w:szCs w:val="32"/>
+        </w:rPr>
+        <w:t xml:space="preserve">   </w:t>
+      </w:r>
+      <w:r>
+        <w:rPr>
+          <w:rFonts w:ascii="Times New Roman" w:hAnsi="Times New Roman" w:cs="Times New Roman"/>
+          <w:sz w:val="32"/>
+          <w:szCs w:val="32"/>
+        </w:rPr>
+        <w:t xml:space="preserve">        </w:t>
+      </w:r>
+      <w:r>
+        <w:rPr>
+          <w:rFonts w:ascii="Times New Roman" w:hAnsi="Times New Roman" w:cs="Times New Roman"/>
+          <w:sz w:val="32"/>
+          <w:szCs w:val="32"/>
+        </w:rPr>
+        <w:t xml:space="preserve">    </w:t>
+      </w:r>
+      <w:r>
+        <w:rPr>
+          <w:rFonts w:ascii="Times New Roman" w:hAnsi="Times New Roman" w:cs="Times New Roman"/>
+          <w:sz w:val="32"/>
+          <w:szCs w:val="32"/>
+        </w:rPr>
+        <w:drawing>
+          <wp:inline distT="0" distB="0" distL="0" distR="0" wp14:anchorId="1798DCAC" wp14:editId="5E565E77">
+            <wp:extent cx="4429125" cy="3310521"/>
+            <wp:effectExtent l="0" t="0" r="0" b="4445"/>
+            <wp:docPr id="1217490718" name="Picture 1"/>
+            <wp:cNvGraphicFramePr>
+              <a:graphicFrameLocks xmlns:a="http://schemas.openxmlformats.org/drawingml/2006/main" noChangeAspect="1"/>
+            </wp:cNvGraphicFramePr>
+            <a:graphic xmlns:a="http://schemas.openxmlformats.org/drawingml/2006/main">
+              <a:graphicData uri="http://schemas.openxmlformats.org/drawingml/2006/picture">
+                <pic:pic xmlns:pic="http://schemas.openxmlformats.org/drawingml/2006/picture">
+                  <pic:nvPicPr>
+                    <pic:cNvPr id="1217490718" name=""/>
+                    <pic:cNvPicPr/>
+                  </pic:nvPicPr>
+                  <pic:blipFill>
+                    <a:blip r:embed="rId26"/>
+                    <a:stretch>
+                      <a:fillRect/>
+                    </a:stretch>
+                  </pic:blipFill>
+                  <pic:spPr>
+                    <a:xfrm>
+                      <a:off x="0" y="0"/>
+                      <a:ext cx="4434155" cy="3314280"/>
+                    </a:xfrm>
+                    <a:prstGeom prst="rect">
+                      <a:avLst/>
+                    </a:prstGeom>
+                  </pic:spPr>
+                </pic:pic>
+              </a:graphicData>
+            </a:graphic>
+          </wp:inline>
+        </w:drawing>
+      </w:r>
+    </w:p>
+    <w:p>
+      <w:pPr>
+        <w:rPr>
+          <w:rFonts w:ascii="Times New Roman" w:hAnsi="Times New Roman" w:cs="Times New Roman"/>
+          <w:sz w:val="32"/>
+          <w:szCs w:val="32"/>
+        </w:rPr>
+      </w:pPr>
+      <w:r>
+        <w:rPr>
+          <w:rFonts w:ascii="Times New Roman" w:hAnsi="Times New Roman" w:cs="Times New Roman"/>
+          <w:sz w:val="32"/>
+          <w:szCs w:val="32"/>
+        </w:rPr>
+        <w:t>As we see from the graph, we can choose 3 is the number of centroids. After that we assign the data point to the suitable cluster and we got the final result.</w:t>
+      </w:r>
+    </w:p>
+    <w:p>
+      <w:pPr>
+        <w:rPr>
+          <w:rFonts w:ascii="Times New Roman" w:hAnsi="Times New Roman" w:cs="Times New Roman"/>
+          <w:sz w:val="32"/>
+          <w:szCs w:val="32"/>
+        </w:rPr>
+      </w:pPr>
+      <w:r>
+        <w:rPr>
+          <w:rFonts w:ascii="Times New Roman" w:hAnsi="Times New Roman" w:cs="Times New Roman"/>
+          <w:sz w:val="32"/>
+          <w:szCs w:val="32"/>
+        </w:rPr>
+        <w:t xml:space="preserve">           </w:t>
+      </w:r>
+      <w:r>
+        <w:rPr>
+          <w:rFonts w:ascii="Times New Roman" w:hAnsi="Times New Roman" w:cs="Times New Roman"/>
+          <w:sz w:val="32"/>
+          <w:szCs w:val="32"/>
+        </w:rPr>
+        <w:drawing>
+          <wp:inline distT="0" distB="0" distL="0" distR="0" wp14:anchorId="3272ECF9" wp14:editId="7DF9DBF4">
+            <wp:extent cx="5172075" cy="3792276"/>
+            <wp:effectExtent l="0" t="0" r="0" b="0"/>
+            <wp:docPr id="775912810" name="Picture 1"/>
+            <wp:cNvGraphicFramePr>
+              <a:graphicFrameLocks xmlns:a="http://schemas.openxmlformats.org/drawingml/2006/main" noChangeAspect="1"/>
+            </wp:cNvGraphicFramePr>
+            <a:graphic xmlns:a="http://schemas.openxmlformats.org/drawingml/2006/main">
+              <a:graphicData uri="http://schemas.openxmlformats.org/drawingml/2006/picture">
+                <pic:pic xmlns:pic="http://schemas.openxmlformats.org/drawingml/2006/picture">
+                  <pic:nvPicPr>
+                    <pic:cNvPr id="775912810" name=""/>
+                    <pic:cNvPicPr/>
+                  </pic:nvPicPr>
+                  <pic:blipFill>
+                    <a:blip r:embed="rId27"/>
+                    <a:stretch>
+                      <a:fillRect/>
+                    </a:stretch>
+                  </pic:blipFill>
+                  <pic:spPr>
+                    <a:xfrm>
+                      <a:off x="0" y="0"/>
+                      <a:ext cx="5173245" cy="3793134"/>
+                    </a:xfrm>
+                    <a:prstGeom prst="rect">
+                      <a:avLst/>
+                    </a:prstGeom>
+                  </pic:spPr>
+                </pic:pic>
+              </a:graphicData>
+            </a:graphic>
+          </wp:inline>
+        </w:drawing>
+      </w:r>
+    </w:p>
+    <w:p>
+      <w:pPr>
+        <w:rPr>
+          <w:rFonts w:ascii="Times New Roman" w:hAnsi="Times New Roman" w:cs="Times New Roman"/>
+          <w:sz w:val="24"/>
+          <w:szCs w:val="24"/>
+        </w:rPr>
+      </w:pPr>
+      <w:r>
+        <w:rPr>
+          <w:rFonts w:ascii="Times New Roman" w:hAnsi="Times New Roman" w:cs="Times New Roman"/>
+          <w:sz w:val="32"/>
+          <w:szCs w:val="32"/>
+        </w:rPr>
+        <w:tab/>
+      </w:r>
+      <w:r>
+        <w:rPr>
+          <w:rFonts w:ascii="Times New Roman" w:hAnsi="Times New Roman" w:cs="Times New Roman"/>
+          <w:sz w:val="32"/>
+          <w:szCs w:val="32"/>
+        </w:rPr>
+        <w:tab/>
+      </w:r>
+      <w:r>
+        <w:rPr>
+          <w:rFonts w:ascii="Times New Roman" w:hAnsi="Times New Roman" w:cs="Times New Roman"/>
+          <w:sz w:val="32"/>
+          <w:szCs w:val="32"/>
+        </w:rPr>
+        <w:tab/>
+      </w:r>
+      <w:r>
+        <w:rPr>
+          <w:rFonts w:ascii="Times New Roman" w:hAnsi="Times New Roman" w:cs="Times New Roman"/>
+          <w:sz w:val="32"/>
+          <w:szCs w:val="32"/>
+        </w:rPr>
+        <w:t xml:space="preserve">            </w:t>
+      </w:r>
+      <w:r>
+        <w:rPr>
+          <w:rFonts w:ascii="Times New Roman" w:hAnsi="Times New Roman" w:cs="Times New Roman"/>
+          <w:sz w:val="24"/>
+          <w:szCs w:val="24"/>
+        </w:rPr>
+        <w:t>4.3 dataset clustering after PCA</w:t>
+      </w:r>
+    </w:p>
+    <w:p>
+      <w:pPr>
+        <w:rPr>
+          <w:rFonts w:ascii="Times New Roman" w:hAnsi="Times New Roman" w:cs="Times New Roman"/>
+          <w:b/>
+          <w:bCs/>
+          <w:sz w:val="40"/>
+          <w:szCs w:val="40"/>
+        </w:rPr>
+      </w:pPr>
+      <w:r>
+        <w:rPr>
+          <w:rFonts w:ascii="Times New Roman" w:hAnsi="Times New Roman" w:cs="Times New Roman"/>
+          <w:b/>
+          <w:bCs/>
+          <w:sz w:val="40"/>
+          <w:szCs w:val="40"/>
+        </w:rPr>
+        <w:lastRenderedPageBreak/>
+        <w:t xml:space="preserve">     3.Compare the results</w:t>
+      </w:r>
+    </w:p>
+    <w:p>
+      <w:pPr>
+        <w:rPr>
+          <w:rFonts w:ascii="Times New Roman" w:hAnsi="Times New Roman" w:cs="Times New Roman"/>
+          <w:sz w:val="32"/>
+          <w:szCs w:val="32"/>
+        </w:rPr>
+      </w:pPr>
+      <w:r>
+        <w:rPr>
+          <w:rFonts w:ascii="Times New Roman" w:hAnsi="Times New Roman" w:cs="Times New Roman"/>
+          <w:sz w:val="32"/>
+          <w:szCs w:val="32"/>
+        </w:rPr>
+        <w:t>To compare the performance between two clusters before and after PCA. We can compare the clustering quality using 2 internal validation methods, Davies-Bouldin index and Dunn index</w:t>
+      </w:r>
+    </w:p>
+    <w:p>
+      <w:pPr>
+        <w:rPr>
+          <w:rFonts w:ascii="Times New Roman" w:hAnsi="Times New Roman" w:cs="Times New Roman"/>
+          <w:sz w:val="32"/>
+          <w:szCs w:val="32"/>
+        </w:rPr>
+      </w:pPr>
+      <w:r>
+        <w:rPr>
+          <w:rFonts w:ascii="Times New Roman" w:hAnsi="Times New Roman" w:cs="Times New Roman"/>
+          <w:sz w:val="32"/>
+          <w:szCs w:val="32"/>
+        </w:rPr>
+        <w:drawing>
+          <wp:inline distT="0" distB="0" distL="0" distR="0" wp14:anchorId="0878910B" wp14:editId="316858B3">
+            <wp:extent cx="3520040" cy="2379980"/>
+            <wp:effectExtent l="0" t="0" r="4445" b="1270"/>
+            <wp:docPr id="1441521240" name="Picture 1"/>
+            <wp:cNvGraphicFramePr>
+              <a:graphicFrameLocks xmlns:a="http://schemas.openxmlformats.org/drawingml/2006/main" noChangeAspect="1"/>
+            </wp:cNvGraphicFramePr>
+            <a:graphic xmlns:a="http://schemas.openxmlformats.org/drawingml/2006/main">
+              <a:graphicData uri="http://schemas.openxmlformats.org/drawingml/2006/picture">
+                <pic:pic xmlns:pic="http://schemas.openxmlformats.org/drawingml/2006/picture">
+                  <pic:nvPicPr>
+                    <pic:cNvPr id="1441521240" name=""/>
+                    <pic:cNvPicPr/>
+                  </pic:nvPicPr>
+                  <pic:blipFill>
+                    <a:blip r:embed="rId28"/>
+                    <a:stretch>
+                      <a:fillRect/>
+                    </a:stretch>
+                  </pic:blipFill>
+                  <pic:spPr>
+                    <a:xfrm>
+                      <a:off x="0" y="0"/>
+                      <a:ext cx="3577792" cy="2419027"/>
+                    </a:xfrm>
+                    <a:prstGeom prst="rect">
+                      <a:avLst/>
+                    </a:prstGeom>
+                  </pic:spPr>
+                </pic:pic>
+              </a:graphicData>
+            </a:graphic>
+          </wp:inline>
+        </w:drawing>
+      </w:r>
+      <w:r>
+        <w:rPr>
+          <w:rFonts w:ascii="Times New Roman" w:hAnsi="Times New Roman" w:cs="Times New Roman"/>
+          <w:sz w:val="32"/>
+          <w:szCs w:val="32"/>
+        </w:rPr>
+        <w:drawing>
+          <wp:inline distT="0" distB="0" distL="0" distR="0" wp14:anchorId="68ACA85A" wp14:editId="490DB63A">
+            <wp:extent cx="3279228" cy="2252150"/>
+            <wp:effectExtent l="0" t="0" r="0" b="0"/>
+            <wp:docPr id="617316528" name="Picture 1"/>
+            <wp:cNvGraphicFramePr>
+              <a:graphicFrameLocks xmlns:a="http://schemas.openxmlformats.org/drawingml/2006/main" noChangeAspect="1"/>
+            </wp:cNvGraphicFramePr>
+            <a:graphic xmlns:a="http://schemas.openxmlformats.org/drawingml/2006/main">
+              <a:graphicData uri="http://schemas.openxmlformats.org/drawingml/2006/picture">
+                <pic:pic xmlns:pic="http://schemas.openxmlformats.org/drawingml/2006/picture">
+                  <pic:nvPicPr>
+                    <pic:cNvPr id="617316528" name=""/>
+                    <pic:cNvPicPr/>
+                  </pic:nvPicPr>
+                  <pic:blipFill>
+                    <a:blip r:embed="rId29"/>
+                    <a:stretch>
+                      <a:fillRect/>
+                    </a:stretch>
+                  </pic:blipFill>
+                  <pic:spPr>
+                    <a:xfrm>
+                      <a:off x="0" y="0"/>
+                      <a:ext cx="3318641" cy="2279218"/>
+                    </a:xfrm>
+                    <a:prstGeom prst="rect">
+                      <a:avLst/>
+                    </a:prstGeom>
+                  </pic:spPr>
+                </pic:pic>
+              </a:graphicData>
+            </a:graphic>
+          </wp:inline>
+        </w:drawing>
+      </w:r>
+    </w:p>
+    <w:p>
+      <w:pPr>
+        <w:rPr>
+          <w:rFonts w:ascii="Times New Roman" w:hAnsi="Times New Roman" w:cs="Times New Roman"/>
+          <w:sz w:val="24"/>
+          <w:szCs w:val="24"/>
+        </w:rPr>
+      </w:pPr>
+      <w:r>
+        <w:rPr>
+          <w:rFonts w:ascii="Times New Roman" w:hAnsi="Times New Roman" w:cs="Times New Roman"/>
+          <w:sz w:val="24"/>
+          <w:szCs w:val="24"/>
+        </w:rPr>
+        <w:t xml:space="preserve">                                         </w:t>
+      </w:r>
+      <w:r>
+        <w:rPr>
+          <w:rFonts w:ascii="Times New Roman" w:hAnsi="Times New Roman" w:cs="Times New Roman"/>
+          <w:sz w:val="24"/>
+          <w:szCs w:val="24"/>
+        </w:rPr>
+        <w:t xml:space="preserve">    </w:t>
+      </w:r>
+      <w:r>
+        <w:rPr>
+          <w:rFonts w:ascii="Times New Roman" w:hAnsi="Times New Roman" w:cs="Times New Roman"/>
+          <w:sz w:val="24"/>
+          <w:szCs w:val="24"/>
+        </w:rPr>
+        <w:t xml:space="preserve">4.4 cluster quality before and after PCA  </w:t>
+      </w:r>
+    </w:p>
+    <w:p>
+      <w:pPr>
+        <w:spacing w:line="360" w:lineRule="auto"/>
+        <w:ind w:left="360"/>
+        <w:rPr>
+          <w:rFonts w:ascii="Times New Roman" w:hAnsi="Times New Roman" w:cs="Times New Roman"/>
+          <w:sz w:val="32"/>
+          <w:szCs w:val="32"/>
+        </w:rPr>
+      </w:pPr>
+      <w:r>
+        <w:rPr>
+          <w:rFonts w:ascii="Times New Roman" w:hAnsi="Times New Roman" w:cs="Times New Roman"/>
+          <w:sz w:val="32"/>
+          <w:szCs w:val="32"/>
+        </w:rPr>
+        <w:t>As we can see from the two graphs, the dataset before PCA got a result of high DB index and low Dunn index, which meant that the it is not well clustered. For the dataset after PCA, it received the result of low DB index but still a little low Dunn index. But overall, the dataset after PCA got a better cluster performance.</w:t>
+      </w:r>
+    </w:p>
+    <w:p>
+      <w:pPr>
+        <w:spacing w:line="360" w:lineRule="auto"/>
+        <w:ind w:left="360"/>
+        <w:rPr>
+          <w:rFonts w:ascii="Times New Roman" w:hAnsi="Times New Roman" w:cs="Times New Roman"/>
+          <w:b/>
+          <w:bCs/>
+          <w:sz w:val="40"/>
+          <w:szCs w:val="40"/>
+        </w:rPr>
+      </w:pPr>
+      <w:r>
+        <w:rPr>
+          <w:rFonts w:ascii="Times New Roman" w:hAnsi="Times New Roman" w:cs="Times New Roman"/>
+          <w:b/>
+          <w:bCs/>
+          <w:sz w:val="40"/>
+          <w:szCs w:val="40"/>
+        </w:rPr>
+        <w:t>4.subspace</w:t>
+      </w:r>
+    </w:p>
+    <w:p>
+      <w:pPr>
+        <w:rPr>
+          <w:sz w:val="40"/>
+          <w:szCs w:val="40"/>
+        </w:rPr>
+      </w:pPr>
+      <w:r>
+        <w:rPr>
+          <w:sz w:val="40"/>
+          <w:szCs w:val="40"/>
+        </w:rPr>
+        <w:t>In this part, we will turn the origin dataset into subspace with 40 features by using “</w:t>
+      </w:r>
+      <w:proofErr w:type="gramStart"/>
+      <w:r>
+        <w:rPr>
+          <w:sz w:val="40"/>
+          <w:szCs w:val="40"/>
+        </w:rPr>
+        <w:t>numpy.random</w:t>
+      </w:r>
+      <w:proofErr w:type="gramEnd"/>
+      <w:r>
+        <w:rPr>
+          <w:sz w:val="40"/>
+          <w:szCs w:val="40"/>
+        </w:rPr>
+        <w:t>.choice” to randomly choose the features. Using the same step as the previous part. We can compute and plot the “elbow method”.</w:t>
+      </w:r>
+    </w:p>
+    <w:p>
+      <w:pPr>
+        <w:rPr>
+          <w:sz w:val="40"/>
+          <w:szCs w:val="40"/>
+        </w:rPr>
+      </w:pPr>
+      <w:r>
+        <w:rPr>
+          <w:sz w:val="40"/>
+          <w:szCs w:val="40"/>
+        </w:rPr>
+        <w:lastRenderedPageBreak/>
+        <w:t xml:space="preserve">                     </w:t>
+      </w:r>
+      <w:r>
+        <w:rPr>
+          <w:sz w:val="40"/>
+          <w:szCs w:val="40"/>
+        </w:rPr>
+        <w:drawing>
+          <wp:inline distT="0" distB="0" distL="0" distR="0" wp14:anchorId="17686AD8" wp14:editId="1BD794D9">
+            <wp:extent cx="4000500" cy="3197656"/>
+            <wp:effectExtent l="0" t="0" r="0" b="3175"/>
+            <wp:docPr id="2101537670" name="Picture 1"/>
+            <wp:cNvGraphicFramePr>
+              <a:graphicFrameLocks xmlns:a="http://schemas.openxmlformats.org/drawingml/2006/main" noChangeAspect="1"/>
+            </wp:cNvGraphicFramePr>
+            <a:graphic xmlns:a="http://schemas.openxmlformats.org/drawingml/2006/main">
+              <a:graphicData uri="http://schemas.openxmlformats.org/drawingml/2006/picture">
+                <pic:pic xmlns:pic="http://schemas.openxmlformats.org/drawingml/2006/picture">
+                  <pic:nvPicPr>
+                    <pic:cNvPr id="2101537670" name=""/>
+                    <pic:cNvPicPr/>
+                  </pic:nvPicPr>
+                  <pic:blipFill>
+                    <a:blip r:embed="rId30"/>
+                    <a:stretch>
+                      <a:fillRect/>
+                    </a:stretch>
+                  </pic:blipFill>
+                  <pic:spPr>
+                    <a:xfrm>
+                      <a:off x="0" y="0"/>
+                      <a:ext cx="4009489" cy="3204841"/>
+                    </a:xfrm>
+                    <a:prstGeom prst="rect">
+                      <a:avLst/>
+                    </a:prstGeom>
+                  </pic:spPr>
+                </pic:pic>
+              </a:graphicData>
+            </a:graphic>
+          </wp:inline>
+        </w:drawing>
+      </w:r>
+    </w:p>
+    <w:p>
+      <w:pPr>
+        <w:rPr>
+          <w:sz w:val="40"/>
+          <w:szCs w:val="40"/>
+        </w:rPr>
+      </w:pPr>
+      <w:r>
+        <w:rPr>
+          <w:sz w:val="40"/>
+          <w:szCs w:val="40"/>
+        </w:rPr>
+        <w:t>From the plot, we can choose k=4 is the number of clusters. After we assign all the data into clusters, we can visual the data in 2D dimension.</w:t>
+      </w:r>
+    </w:p>
+    <w:p>
+      <w:pPr>
+        <w:rPr>
+          <w:sz w:val="40"/>
+          <w:szCs w:val="40"/>
+        </w:rPr>
+      </w:pPr>
+      <w:r>
+        <w:rPr>
+          <w:sz w:val="40"/>
+          <w:szCs w:val="40"/>
+        </w:rPr>
+        <w:t xml:space="preserve">           </w:t>
+      </w:r>
+      <w:r>
+        <w:rPr>
+          <w:sz w:val="40"/>
+          <w:szCs w:val="40"/>
+        </w:rPr>
+        <w:drawing>
+          <wp:inline distT="0" distB="0" distL="0" distR="0" wp14:anchorId="3875FB09" wp14:editId="733FE961">
+            <wp:extent cx="5241361" cy="3862552"/>
+            <wp:effectExtent l="0" t="0" r="0" b="5080"/>
+            <wp:docPr id="287638836" name="Picture 1"/>
+            <wp:cNvGraphicFramePr>
+              <a:graphicFrameLocks xmlns:a="http://schemas.openxmlformats.org/drawingml/2006/main" noChangeAspect="1"/>
+            </wp:cNvGraphicFramePr>
+            <a:graphic xmlns:a="http://schemas.openxmlformats.org/drawingml/2006/main">
+              <a:graphicData uri="http://schemas.openxmlformats.org/drawingml/2006/picture">
+                <pic:pic xmlns:pic="http://schemas.openxmlformats.org/drawingml/2006/picture">
+                  <pic:nvPicPr>
+                    <pic:cNvPr id="287638836" name=""/>
+                    <pic:cNvPicPr/>
+                  </pic:nvPicPr>
+                  <pic:blipFill>
+                    <a:blip r:embed="rId31"/>
+                    <a:stretch>
+                      <a:fillRect/>
+                    </a:stretch>
+                  </pic:blipFill>
+                  <pic:spPr>
+                    <a:xfrm>
+                      <a:off x="0" y="0"/>
+                      <a:ext cx="5271620" cy="3884851"/>
+                    </a:xfrm>
+                    <a:prstGeom prst="rect">
+                      <a:avLst/>
+                    </a:prstGeom>
+                  </pic:spPr>
+                </pic:pic>
+              </a:graphicData>
+            </a:graphic>
+          </wp:inline>
+        </w:drawing>
+      </w:r>
+    </w:p>
+    <w:p>
+      <w:pPr>
+        <w:rPr>
+          <w:sz w:val="24"/>
+          <w:szCs w:val="24"/>
+        </w:rPr>
+      </w:pPr>
+      <w:r>
+        <w:rPr>
+          <w:sz w:val="24"/>
+          <w:szCs w:val="24"/>
+        </w:rPr>
+        <w:t xml:space="preserve">                           </w:t>
+      </w:r>
+      <w:r>
+        <w:rPr>
+          <w:sz w:val="24"/>
+          <w:szCs w:val="24"/>
+        </w:rPr>
+        <w:t xml:space="preserve">                                      </w:t>
+      </w:r>
+      <w:r>
+        <w:rPr>
+          <w:sz w:val="24"/>
+          <w:szCs w:val="24"/>
+        </w:rPr>
+        <w:t xml:space="preserve"> 4.5 the cluster visualization in 2D</w:t>
+      </w:r>
+    </w:p>
+    <w:p>
+      <w:pPr>
+        <w:rPr>
+          <w:sz w:val="40"/>
+          <w:szCs w:val="40"/>
+        </w:rPr>
+      </w:pPr>
+    </w:p>
+    <w:p>
+      <w:pPr>
+        <w:rPr>
+          <w:sz w:val="40"/>
+          <w:szCs w:val="40"/>
+        </w:rPr>
+      </w:pPr>
+      <w:r>
+        <w:rPr>
+          <w:sz w:val="40"/>
+          <w:szCs w:val="40"/>
+        </w:rPr>
+        <w:t>Finally, we find the cluster quality by using “Davies-Bouldin” index and “Dunn” index and have a graph as below:</w:t>
+      </w:r>
+    </w:p>
+    <w:p>
+      <w:pPr>
+        <w:rPr>
+          <w:sz w:val="40"/>
+          <w:szCs w:val="40"/>
+        </w:rPr>
+      </w:pPr>
+      <w:r>
+        <w:rPr>
+          <w:sz w:val="40"/>
+          <w:szCs w:val="40"/>
+        </w:rPr>
+        <w:t xml:space="preserve">               </w:t>
+      </w:r>
+      <w:r>
+        <w:rPr>
+          <w:sz w:val="40"/>
+          <w:szCs w:val="40"/>
+        </w:rPr>
+        <w:drawing>
+          <wp:inline distT="0" distB="0" distL="0" distR="0" wp14:anchorId="3D01F1C3" wp14:editId="1C445BFF">
+            <wp:extent cx="4903991" cy="3799489"/>
+            <wp:effectExtent l="0" t="0" r="0" b="0"/>
+            <wp:docPr id="1873149496" name="Picture 1"/>
+            <wp:cNvGraphicFramePr>
+              <a:graphicFrameLocks xmlns:a="http://schemas.openxmlformats.org/drawingml/2006/main" noChangeAspect="1"/>
+            </wp:cNvGraphicFramePr>
+            <a:graphic xmlns:a="http://schemas.openxmlformats.org/drawingml/2006/main">
+              <a:graphicData uri="http://schemas.openxmlformats.org/drawingml/2006/picture">
+                <pic:pic xmlns:pic="http://schemas.openxmlformats.org/drawingml/2006/picture">
+                  <pic:nvPicPr>
+                    <pic:cNvPr id="1873149496" name=""/>
+                    <pic:cNvPicPr/>
+                  </pic:nvPicPr>
+                  <pic:blipFill>
+                    <a:blip r:embed="rId32"/>
+                    <a:stretch>
+                      <a:fillRect/>
+                    </a:stretch>
+                  </pic:blipFill>
+                  <pic:spPr>
+                    <a:xfrm>
+                      <a:off x="0" y="0"/>
+                      <a:ext cx="4927034" cy="3817342"/>
+                    </a:xfrm>
+                    <a:prstGeom prst="rect">
+                      <a:avLst/>
+                    </a:prstGeom>
+                  </pic:spPr>
+                </pic:pic>
+              </a:graphicData>
+            </a:graphic>
+          </wp:inline>
+        </w:drawing>
+      </w:r>
+    </w:p>
+    <w:p>
+      <w:pPr>
+        <w:rPr>
+          <w:sz w:val="24"/>
+          <w:szCs w:val="24"/>
+        </w:rPr>
+      </w:pPr>
+      <w:r>
+        <w:rPr>
+          <w:sz w:val="40"/>
+          <w:szCs w:val="40"/>
+        </w:rPr>
+        <w:tab/>
+      </w:r>
+      <w:r>
+        <w:rPr>
+          <w:sz w:val="40"/>
+          <w:szCs w:val="40"/>
+        </w:rPr>
+        <w:t xml:space="preserve">                 </w:t>
+      </w:r>
+      <w:r>
+        <w:rPr>
+          <w:sz w:val="24"/>
+          <w:szCs w:val="24"/>
+        </w:rPr>
+        <w:t>4.6 Db index and Dunn index of the dataset after clustering</w:t>
+      </w:r>
+    </w:p>
+    <w:p>
+      <w:pPr>
+        <w:rPr>
+          <w:sz w:val="40"/>
+          <w:szCs w:val="40"/>
+        </w:rPr>
+      </w:pPr>
+      <w:r>
+        <w:rPr>
+          <w:sz w:val="40"/>
+          <w:szCs w:val="40"/>
+        </w:rPr>
+        <w:t>Compare to the origin dataset’s cluster quality. We can see that there is no difference in the clustering quality of the sub</w:t>
+      </w:r>
+      <w:r>
+        <w:rPr>
+          <w:sz w:val="40"/>
+          <w:szCs w:val="40"/>
+        </w:rPr>
+        <w:t>s</w:t>
+      </w:r>
+      <w:r>
+        <w:rPr>
+          <w:sz w:val="40"/>
+          <w:szCs w:val="40"/>
+        </w:rPr>
+        <w:t>pace and the origin dataset.</w:t>
+      </w:r>
+    </w:p>
+    <w:p>
+      <w:pPr>
+        <w:spacing w:line="360" w:lineRule="auto"/>
+        <w:ind w:left="360"/>
+        <w:rPr>
+          <w:rFonts w:ascii="Times New Roman" w:hAnsi="Times New Roman" w:cs="Times New Roman"/>
+          <w:b/>
+          <w:bCs/>
+          <w:sz w:val="40"/>
+          <w:szCs w:val="40"/>
+        </w:rPr>
+      </w:pPr>
+    </w:p>
     <w:sectPr>
-      <w:headerReference w:type="default" r:id="rId23"/>
+      <w:headerReference w:type="default" r:id="rId33"/>
       <w:pgSz w:w="12240" w:h="15840"/>
       <w:pgMar w:top="720" w:right="720" w:bottom="720" w:left="720" w:header="720" w:footer="720" w:gutter="0"/>
       <w:cols w:space="720"/>
@@ -2615,7 +3767,7 @@
 </file>
 
 <file path=word/endnotes.xml><?xml version="1.0" encoding="utf-8"?>
-<w:endnotes xmlns:wpc="http://schemas.microsoft.com/office/word/2010/wordprocessingCanvas" xmlns:cx="http://schemas.microsoft.com/office/drawing/2014/chartex" xmlns:cx1="http://schemas.microsoft.com/office/drawing/2015/9/8/chartex" xmlns:cx2="http://schemas.microsoft.com/office/drawing/2015/10/21/chartex" xmlns:cx3="http://schemas.microsoft.com/office/drawing/2016/5/9/chartex" xmlns:cx4="http://schemas.microsoft.com/office/drawing/2016/5/10/chartex" xmlns:cx5="http://schemas.microsoft.com/office/drawing/2016/5/11/chartex" xmlns:cx6="http://schemas.microsoft.com/office/drawing/2016/5/12/chartex" xmlns:cx7="http://schemas.microsoft.com/office/drawing/2016/5/13/chartex" xmlns:cx8="http://schemas.microsoft.com/office/drawing/2016/5/14/chartex" xmlns:mc="http://schemas.openxmlformats.org/markup-compatibility/2006" xmlns:aink="http://schemas.microsoft.com/office/drawing/2016/ink" xmlns:am3d="http://schemas.microsoft.com/office/drawing/2017/model3d" xmlns:o="urn:schemas-microsoft-com:office:office" xmlns:r="http://schemas.openxmlformats.org/officeDocument/2006/relationships" xmlns:m="http://schemas.openxmlformats.org/officeDocument/2006/math" xmlns:v="urn:schemas-microsoft-com:vml" xmlns:wp14="http://schemas.microsoft.com/office/word/2010/wordprocessingDrawing" xmlns:wp="http://schemas.openxmlformats.org/drawingml/2006/wordprocessingDrawing" xmlns:w10="urn:schemas-microsoft-com:office:word" xmlns:w="http://schemas.openxmlformats.org/wordprocessingml/2006/main" xmlns:w14="http://schemas.microsoft.com/office/word/2010/wordml" xmlns:w15="http://schemas.microsoft.com/office/word/2012/wordml" xmlns:w16cex="http://schemas.microsoft.com/office/word/2018/wordml/cex" xmlns:w16cid="http://schemas.microsoft.com/office/word/2016/wordml/cid" xmlns:w16="http://schemas.microsoft.com/office/word/2018/wordml" xmlns:w16sdtdh="http://schemas.microsoft.com/office/word/2020/wordml/sdtdatahash" xmlns:w16se="http://schemas.microsoft.com/office/word/2015/wordml/symex" xmlns:wpg="http://schemas.microsoft.com/office/word/2010/wordprocessingGroup" xmlns:wpi="http://schemas.microsoft.com/office/word/2010/wordprocessingInk" xmlns:wne="http://schemas.microsoft.com/office/word/2006/wordml" xmlns:wps="http://schemas.microsoft.com/office/word/2010/wordprocessingShape" mc:Ignorable="w14 w15 w16se w16cid w16 w16cex w16sdtdh wp14">
+<w:endnotes xmlns:wpc="http://schemas.microsoft.com/office/word/2010/wordprocessingCanvas" xmlns:cx="http://schemas.microsoft.com/office/drawing/2014/chartex" xmlns:cx1="http://schemas.microsoft.com/office/drawing/2015/9/8/chartex" xmlns:cx2="http://schemas.microsoft.com/office/drawing/2015/10/21/chartex" xmlns:cx3="http://schemas.microsoft.com/office/drawing/2016/5/9/chartex" xmlns:cx4="http://schemas.microsoft.com/office/drawing/2016/5/10/chartex" xmlns:cx5="http://schemas.microsoft.com/office/drawing/2016/5/11/chartex" xmlns:cx6="http://schemas.microsoft.com/office/drawing/2016/5/12/chartex" xmlns:cx7="http://schemas.microsoft.com/office/drawing/2016/5/13/chartex" xmlns:cx8="http://schemas.microsoft.com/office/drawing/2016/5/14/chartex" xmlns:mc="http://schemas.openxmlformats.org/markup-compatibility/2006" xmlns:aink="http://schemas.microsoft.com/office/drawing/2016/ink" xmlns:am3d="http://schemas.microsoft.com/office/drawing/2017/model3d" xmlns:o="urn:schemas-microsoft-com:office:office" xmlns:oel="http://schemas.microsoft.com/office/2019/extlst" xmlns:r="http://schemas.openxmlformats.org/officeDocument/2006/relationships" xmlns:m="http://schemas.openxmlformats.org/officeDocument/2006/math" xmlns:v="urn:schemas-microsoft-com:vml" xmlns:wp14="http://schemas.microsoft.com/office/word/2010/wordprocessingDrawing" xmlns:wp="http://schemas.openxmlformats.org/drawingml/2006/wordprocessingDrawing" xmlns:w10="urn:schemas-microsoft-com:office:word" xmlns:w="http://schemas.openxmlformats.org/wordprocessingml/2006/main" xmlns:w14="http://schemas.microsoft.com/office/word/2010/wordml" xmlns:w15="http://schemas.microsoft.com/office/word/2012/wordml" xmlns:w16cex="http://schemas.microsoft.com/office/word/2018/wordml/cex" xmlns:w16cid="http://schemas.microsoft.com/office/word/2016/wordml/cid" xmlns:w16="http://schemas.microsoft.com/office/word/2018/wordml" xmlns:w16du="http://schemas.microsoft.com/office/word/2023/wordml/word16du" xmlns:w16sdtdh="http://schemas.microsoft.com/office/word/2020/wordml/sdtdatahash" xmlns:w16se="http://schemas.microsoft.com/office/word/2015/wordml/symex" xmlns:wpg="http://schemas.microsoft.com/office/word/2010/wordprocessingGroup" xmlns:wpi="http://schemas.microsoft.com/office/word/2010/wordprocessingInk" xmlns:wne="http://schemas.microsoft.com/office/word/2006/wordml" xmlns:wps="http://schemas.microsoft.com/office/word/2010/wordprocessingShape" mc:Ignorable="w14 w15 w16se w16cid w16 w16cex w16sdtdh w16du wp14">
   <w:endnote w:type="separator" w:id="-1">
     <w:p>
       <w:pPr>
@@ -2640,7 +3792,7 @@
 </file>
 
 <file path=word/footnotes.xml><?xml version="1.0" encoding="utf-8"?>
-<w:footnotes xmlns:wpc="http://schemas.microsoft.com/office/word/2010/wordprocessingCanvas" xmlns:cx="http://schemas.microsoft.com/office/drawing/2014/chartex" xmlns:cx1="http://schemas.microsoft.com/office/drawing/2015/9/8/chartex" xmlns:cx2="http://schemas.microsoft.com/office/drawing/2015/10/21/chartex" xmlns:cx3="http://schemas.microsoft.com/office/drawing/2016/5/9/chartex" xmlns:cx4="http://schemas.microsoft.com/office/drawing/2016/5/10/chartex" xmlns:cx5="http://schemas.microsoft.com/office/drawing/2016/5/11/chartex" xmlns:cx6="http://schemas.microsoft.com/office/drawing/2016/5/12/chartex" xmlns:cx7="http://schemas.microsoft.com/office/drawing/2016/5/13/chartex" xmlns:cx8="http://schemas.microsoft.com/office/drawing/2016/5/14/chartex" xmlns:mc="http://schemas.openxmlformats.org/markup-compatibility/2006" xmlns:aink="http://schemas.microsoft.com/office/drawing/2016/ink" xmlns:am3d="http://schemas.microsoft.com/office/drawing/2017/model3d" xmlns:o="urn:schemas-microsoft-com:office:office" xmlns:r="http://schemas.openxmlformats.org/officeDocument/2006/relationships" xmlns:m="http://schemas.openxmlformats.org/officeDocument/2006/math" xmlns:v="urn:schemas-microsoft-com:vml" xmlns:wp14="http://schemas.microsoft.com/office/word/2010/wordprocessingDrawing" xmlns:wp="http://schemas.openxmlformats.org/drawingml/2006/wordprocessingDrawing" xmlns:w10="urn:schemas-microsoft-com:office:word" xmlns:w="http://schemas.openxmlformats.org/wordprocessingml/2006/main" xmlns:w14="http://schemas.microsoft.com/office/word/2010/wordml" xmlns:w15="http://schemas.microsoft.com/office/word/2012/wordml" xmlns:w16cex="http://schemas.microsoft.com/office/word/2018/wordml/cex" xmlns:w16cid="http://schemas.microsoft.com/office/word/2016/wordml/cid" xmlns:w16="http://schemas.microsoft.com/office/word/2018/wordml" xmlns:w16sdtdh="http://schemas.microsoft.com/office/word/2020/wordml/sdtdatahash" xmlns:w16se="http://schemas.microsoft.com/office/word/2015/wordml/symex" xmlns:wpg="http://schemas.microsoft.com/office/word/2010/wordprocessingGroup" xmlns:wpi="http://schemas.microsoft.com/office/word/2010/wordprocessingInk" xmlns:wne="http://schemas.microsoft.com/office/word/2006/wordml" xmlns:wps="http://schemas.microsoft.com/office/word/2010/wordprocessingShape" mc:Ignorable="w14 w15 w16se w16cid w16 w16cex w16sdtdh wp14">
+<w:footnotes xmlns:wpc="http://schemas.microsoft.com/office/word/2010/wordprocessingCanvas" xmlns:cx="http://schemas.microsoft.com/office/drawing/2014/chartex" xmlns:cx1="http://schemas.microsoft.com/office/drawing/2015/9/8/chartex" xmlns:cx2="http://schemas.microsoft.com/office/drawing/2015/10/21/chartex" xmlns:cx3="http://schemas.microsoft.com/office/drawing/2016/5/9/chartex" xmlns:cx4="http://schemas.microsoft.com/office/drawing/2016/5/10/chartex" xmlns:cx5="http://schemas.microsoft.com/office/drawing/2016/5/11/chartex" xmlns:cx6="http://schemas.microsoft.com/office/drawing/2016/5/12/chartex" xmlns:cx7="http://schemas.microsoft.com/office/drawing/2016/5/13/chartex" xmlns:cx8="http://schemas.microsoft.com/office/drawing/2016/5/14/chartex" xmlns:mc="http://schemas.openxmlformats.org/markup-compatibility/2006" xmlns:aink="http://schemas.microsoft.com/office/drawing/2016/ink" xmlns:am3d="http://schemas.microsoft.com/office/drawing/2017/model3d" xmlns:o="urn:schemas-microsoft-com:office:office" xmlns:oel="http://schemas.microsoft.com/office/2019/extlst" xmlns:r="http://schemas.openxmlformats.org/officeDocument/2006/relationships" xmlns:m="http://schemas.openxmlformats.org/officeDocument/2006/math" xmlns:v="urn:schemas-microsoft-com:vml" xmlns:wp14="http://schemas.microsoft.com/office/word/2010/wordprocessingDrawing" xmlns:wp="http://schemas.openxmlformats.org/drawingml/2006/wordprocessingDrawing" xmlns:w10="urn:schemas-microsoft-com:office:word" xmlns:w="http://schemas.openxmlformats.org/wordprocessingml/2006/main" xmlns:w14="http://schemas.microsoft.com/office/word/2010/wordml" xmlns:w15="http://schemas.microsoft.com/office/word/2012/wordml" xmlns:w16cex="http://schemas.microsoft.com/office/word/2018/wordml/cex" xmlns:w16cid="http://schemas.microsoft.com/office/word/2016/wordml/cid" xmlns:w16="http://schemas.microsoft.com/office/word/2018/wordml" xmlns:w16du="http://schemas.microsoft.com/office/word/2023/wordml/word16du" xmlns:w16sdtdh="http://schemas.microsoft.com/office/word/2020/wordml/sdtdatahash" xmlns:w16se="http://schemas.microsoft.com/office/word/2015/wordml/symex" xmlns:wpg="http://schemas.microsoft.com/office/word/2010/wordprocessingGroup" xmlns:wpi="http://schemas.microsoft.com/office/word/2010/wordprocessingInk" xmlns:wne="http://schemas.microsoft.com/office/word/2006/wordml" xmlns:wps="http://schemas.microsoft.com/office/word/2010/wordprocessingShape" mc:Ignorable="w14 w15 w16se w16cid w16 w16cex w16sdtdh w16du wp14">
   <w:footnote w:type="separator" w:id="-1">
     <w:p>
       <w:pPr>
@@ -2665,7 +3817,7 @@
 </file>
 
 <file path=word/header1.xml><?xml version="1.0" encoding="utf-8"?>
-<w:hdr xmlns:wpc="http://schemas.microsoft.com/office/word/2010/wordprocessingCanvas" xmlns:cx="http://schemas.microsoft.com/office/drawing/2014/chartex" xmlns:cx1="http://schemas.microsoft.com/office/drawing/2015/9/8/chartex" xmlns:cx2="http://schemas.microsoft.com/office/drawing/2015/10/21/chartex" xmlns:cx3="http://schemas.microsoft.com/office/drawing/2016/5/9/chartex" xmlns:cx4="http://schemas.microsoft.com/office/drawing/2016/5/10/chartex" xmlns:cx5="http://schemas.microsoft.com/office/drawing/2016/5/11/chartex" xmlns:cx6="http://schemas.microsoft.com/office/drawing/2016/5/12/chartex" xmlns:cx7="http://schemas.microsoft.com/office/drawing/2016/5/13/chartex" xmlns:cx8="http://schemas.microsoft.com/office/drawing/2016/5/14/chartex" xmlns:mc="http://schemas.openxmlformats.org/markup-compatibility/2006" xmlns:aink="http://schemas.microsoft.com/office/drawing/2016/ink" xmlns:am3d="http://schemas.microsoft.com/office/drawing/2017/model3d" xmlns:o="urn:schemas-microsoft-com:office:office" xmlns:r="http://schemas.openxmlformats.org/officeDocument/2006/relationships" xmlns:m="http://schemas.openxmlformats.org/officeDocument/2006/math" xmlns:v="urn:schemas-microsoft-com:vml" xmlns:wp14="http://schemas.microsoft.com/office/word/2010/wordprocessingDrawing" xmlns:wp="http://schemas.openxmlformats.org/drawingml/2006/wordprocessingDrawing" xmlns:w10="urn:schemas-microsoft-com:office:word" xmlns:w="http://schemas.openxmlformats.org/wordprocessingml/2006/main" xmlns:w14="http://schemas.microsoft.com/office/word/2010/wordml" xmlns:w15="http://schemas.microsoft.com/office/word/2012/wordml" xmlns:w16cex="http://schemas.microsoft.com/office/word/2018/wordml/cex" xmlns:w16cid="http://schemas.microsoft.com/office/word/2016/wordml/cid" xmlns:w16="http://schemas.microsoft.com/office/word/2018/wordml" xmlns:w16sdtdh="http://schemas.microsoft.com/office/word/2020/wordml/sdtdatahash" xmlns:w16se="http://schemas.microsoft.com/office/word/2015/wordml/symex" xmlns:wpg="http://schemas.microsoft.com/office/word/2010/wordprocessingGroup" xmlns:wpi="http://schemas.microsoft.com/office/word/2010/wordprocessingInk" xmlns:wne="http://schemas.microsoft.com/office/word/2006/wordml" xmlns:wps="http://schemas.microsoft.com/office/word/2010/wordprocessingShape" mc:Ignorable="w14 w15 w16se w16cid w16 w16cex w16sdtdh wp14">
+<w:hdr xmlns:wpc="http://schemas.microsoft.com/office/word/2010/wordprocessingCanvas" xmlns:cx="http://schemas.microsoft.com/office/drawing/2014/chartex" xmlns:cx1="http://schemas.microsoft.com/office/drawing/2015/9/8/chartex" xmlns:cx2="http://schemas.microsoft.com/office/drawing/2015/10/21/chartex" xmlns:cx3="http://schemas.microsoft.com/office/drawing/2016/5/9/chartex" xmlns:cx4="http://schemas.microsoft.com/office/drawing/2016/5/10/chartex" xmlns:cx5="http://schemas.microsoft.com/office/drawing/2016/5/11/chartex" xmlns:cx6="http://schemas.microsoft.com/office/drawing/2016/5/12/chartex" xmlns:cx7="http://schemas.microsoft.com/office/drawing/2016/5/13/chartex" xmlns:cx8="http://schemas.microsoft.com/office/drawing/2016/5/14/chartex" xmlns:mc="http://schemas.openxmlformats.org/markup-compatibility/2006" xmlns:aink="http://schemas.microsoft.com/office/drawing/2016/ink" xmlns:am3d="http://schemas.microsoft.com/office/drawing/2017/model3d" xmlns:o="urn:schemas-microsoft-com:office:office" xmlns:oel="http://schemas.microsoft.com/office/2019/extlst" xmlns:r="http://schemas.openxmlformats.org/officeDocument/2006/relationships" xmlns:m="http://schemas.openxmlformats.org/officeDocument/2006/math" xmlns:v="urn:schemas-microsoft-com:vml" xmlns:wp14="http://schemas.microsoft.com/office/word/2010/wordprocessingDrawing" xmlns:wp="http://schemas.openxmlformats.org/drawingml/2006/wordprocessingDrawing" xmlns:w10="urn:schemas-microsoft-com:office:word" xmlns:w="http://schemas.openxmlformats.org/wordprocessingml/2006/main" xmlns:w14="http://schemas.microsoft.com/office/word/2010/wordml" xmlns:w15="http://schemas.microsoft.com/office/word/2012/wordml" xmlns:w16cex="http://schemas.microsoft.com/office/word/2018/wordml/cex" xmlns:w16cid="http://schemas.microsoft.com/office/word/2016/wordml/cid" xmlns:w16="http://schemas.microsoft.com/office/word/2018/wordml" xmlns:w16du="http://schemas.microsoft.com/office/word/2023/wordml/word16du" xmlns:w16sdtdh="http://schemas.microsoft.com/office/word/2020/wordml/sdtdatahash" xmlns:w16se="http://schemas.microsoft.com/office/word/2015/wordml/symex" xmlns:wpg="http://schemas.microsoft.com/office/word/2010/wordprocessingGroup" xmlns:wpi="http://schemas.microsoft.com/office/word/2010/wordprocessingInk" xmlns:wne="http://schemas.microsoft.com/office/word/2006/wordml" xmlns:wps="http://schemas.microsoft.com/office/word/2010/wordprocessingShape" mc:Ignorable="w14 w15 w16se w16cid w16 w16cex w16sdtdh w16du wp14">
   <w:p>
     <w:pPr>
       <w:pStyle w:val="Header"/>
@@ -2678,7 +3830,7 @@
 </file>
 
 <file path=word/numbering.xml><?xml version="1.0" encoding="utf-8"?>
-<w:numbering xmlns:wpc="http://schemas.microsoft.com/office/word/2010/wordprocessingCanvas" xmlns:cx="http://schemas.microsoft.com/office/drawing/2014/chartex" xmlns:cx1="http://schemas.microsoft.com/office/drawing/2015/9/8/chartex" xmlns:cx2="http://schemas.microsoft.com/office/drawing/2015/10/21/chartex" xmlns:cx3="http://schemas.microsoft.com/office/drawing/2016/5/9/chartex" xmlns:cx4="http://schemas.microsoft.com/office/drawing/2016/5/10/chartex" xmlns:cx5="http://schemas.microsoft.com/office/drawing/2016/5/11/chartex" xmlns:cx6="http://schemas.microsoft.com/office/drawing/2016/5/12/chartex" xmlns:cx7="http://schemas.microsoft.com/office/drawing/2016/5/13/chartex" xmlns:cx8="http://schemas.microsoft.com/office/drawing/2016/5/14/chartex" xmlns:mc="http://schemas.openxmlformats.org/markup-compatibility/2006" xmlns:aink="http://schemas.microsoft.com/office/drawing/2016/ink" xmlns:am3d="http://schemas.microsoft.com/office/drawing/2017/model3d" xmlns:o="urn:schemas-microsoft-com:office:office" xmlns:r="http://schemas.openxmlformats.org/officeDocument/2006/relationships" xmlns:m="http://schemas.openxmlformats.org/officeDocument/2006/math" xmlns:v="urn:schemas-microsoft-com:vml" xmlns:wp14="http://schemas.microsoft.com/office/word/2010/wordprocessingDrawing" xmlns:wp="http://schemas.openxmlformats.org/drawingml/2006/wordprocessingDrawing" xmlns:w10="urn:schemas-microsoft-com:office:word" xmlns:w="http://schemas.openxmlformats.org/wordprocessingml/2006/main" xmlns:w14="http://schemas.microsoft.com/office/word/2010/wordml" xmlns:w15="http://schemas.microsoft.com/office/word/2012/wordml" xmlns:w16cex="http://schemas.microsoft.com/office/word/2018/wordml/cex" xmlns:w16cid="http://schemas.microsoft.com/office/word/2016/wordml/cid" xmlns:w16="http://schemas.microsoft.com/office/word/2018/wordml" xmlns:w16sdtdh="http://schemas.microsoft.com/office/word/2020/wordml/sdtdatahash" xmlns:w16se="http://schemas.microsoft.com/office/word/2015/wordml/symex" xmlns:wpg="http://schemas.microsoft.com/office/word/2010/wordprocessingGroup" xmlns:wpi="http://schemas.microsoft.com/office/word/2010/wordprocessingInk" xmlns:wne="http://schemas.microsoft.com/office/word/2006/wordml" xmlns:wps="http://schemas.microsoft.com/office/word/2010/wordprocessingShape" mc:Ignorable="w14 w15 w16se w16cid w16 w16cex w16sdtdh wp14">
+<w:numbering xmlns:wpc="http://schemas.microsoft.com/office/word/2010/wordprocessingCanvas" xmlns:cx="http://schemas.microsoft.com/office/drawing/2014/chartex" xmlns:cx1="http://schemas.microsoft.com/office/drawing/2015/9/8/chartex" xmlns:cx2="http://schemas.microsoft.com/office/drawing/2015/10/21/chartex" xmlns:cx3="http://schemas.microsoft.com/office/drawing/2016/5/9/chartex" xmlns:cx4="http://schemas.microsoft.com/office/drawing/2016/5/10/chartex" xmlns:cx5="http://schemas.microsoft.com/office/drawing/2016/5/11/chartex" xmlns:cx6="http://schemas.microsoft.com/office/drawing/2016/5/12/chartex" xmlns:cx7="http://schemas.microsoft.com/office/drawing/2016/5/13/chartex" xmlns:cx8="http://schemas.microsoft.com/office/drawing/2016/5/14/chartex" xmlns:mc="http://schemas.openxmlformats.org/markup-compatibility/2006" xmlns:aink="http://schemas.microsoft.com/office/drawing/2016/ink" xmlns:am3d="http://schemas.microsoft.com/office/drawing/2017/model3d" xmlns:o="urn:schemas-microsoft-com:office:office" xmlns:oel="http://schemas.microsoft.com/office/2019/extlst" xmlns:r="http://schemas.openxmlformats.org/officeDocument/2006/relationships" xmlns:m="http://schemas.openxmlformats.org/officeDocument/2006/math" xmlns:v="urn:schemas-microsoft-com:vml" xmlns:wp14="http://schemas.microsoft.com/office/word/2010/wordprocessingDrawing" xmlns:wp="http://schemas.openxmlformats.org/drawingml/2006/wordprocessingDrawing" xmlns:w10="urn:schemas-microsoft-com:office:word" xmlns:w="http://schemas.openxmlformats.org/wordprocessingml/2006/main" xmlns:w14="http://schemas.microsoft.com/office/word/2010/wordml" xmlns:w15="http://schemas.microsoft.com/office/word/2012/wordml" xmlns:w16cex="http://schemas.microsoft.com/office/word/2018/wordml/cex" xmlns:w16cid="http://schemas.microsoft.com/office/word/2016/wordml/cid" xmlns:w16="http://schemas.microsoft.com/office/word/2018/wordml" xmlns:w16du="http://schemas.microsoft.com/office/word/2023/wordml/word16du" xmlns:w16sdtdh="http://schemas.microsoft.com/office/word/2020/wordml/sdtdatahash" xmlns:w16se="http://schemas.microsoft.com/office/word/2015/wordml/symex" xmlns:wpg="http://schemas.microsoft.com/office/word/2010/wordprocessingGroup" xmlns:wpi="http://schemas.microsoft.com/office/word/2010/wordprocessingInk" xmlns:wne="http://schemas.microsoft.com/office/word/2006/wordml" xmlns:wps="http://schemas.microsoft.com/office/word/2010/wordprocessingShape" mc:Ignorable="w14 w15 w16se w16cid w16 w16cex w16sdtdh w16du wp14">
   <w:abstractNum w:abstractNumId="0" w15:restartNumberingAfterBreak="0">
     <w:nsid w:val="03086665"/>
     <w:multiLevelType w:val="hybridMultilevel"/>
@@ -3004,6 +4156,127 @@
     </w:lvl>
   </w:abstractNum>
   <w:abstractNum w:abstractNumId="3" w15:restartNumberingAfterBreak="0">
+    <w:nsid w:val="057C05B0"/>
+    <w:multiLevelType w:val="multilevel"/>
+    <w:tmpl w:val="AFBC4CD8"/>
+    <w:lvl w:ilvl="0">
+      <w:start w:val="1"/>
+      <w:numFmt w:val="decimal"/>
+      <w:lvlText w:val="%1."/>
+      <w:lvlJc w:val="left"/>
+      <w:pPr>
+        <w:ind w:left="720" w:hanging="360"/>
+      </w:pPr>
+      <w:rPr>
+        <w:rFonts w:hint="default"/>
+      </w:rPr>
+    </w:lvl>
+    <w:lvl w:ilvl="1">
+      <w:start w:val="1"/>
+      <w:numFmt w:val="decimal"/>
+      <w:isLgl/>
+      <w:lvlText w:val="%1.%2"/>
+      <w:lvlJc w:val="left"/>
+      <w:pPr>
+        <w:ind w:left="1800" w:hanging="360"/>
+      </w:pPr>
+      <w:rPr>
+        <w:rFonts w:hint="default"/>
+      </w:rPr>
+    </w:lvl>
+    <w:lvl w:ilvl="2">
+      <w:start w:val="1"/>
+      <w:numFmt w:val="decimal"/>
+      <w:isLgl/>
+      <w:lvlText w:val="%1.%2.%3"/>
+      <w:lvlJc w:val="left"/>
+      <w:pPr>
+        <w:ind w:left="3240" w:hanging="720"/>
+      </w:pPr>
+      <w:rPr>
+        <w:rFonts w:hint="default"/>
+      </w:rPr>
+    </w:lvl>
+    <w:lvl w:ilvl="3">
+      <w:start w:val="1"/>
+      <w:numFmt w:val="decimal"/>
+      <w:isLgl/>
+      <w:lvlText w:val="%1.%2.%3.%4"/>
+      <w:lvlJc w:val="left"/>
+      <w:pPr>
+        <w:ind w:left="4320" w:hanging="720"/>
+      </w:pPr>
+      <w:rPr>
+        <w:rFonts w:hint="default"/>
+      </w:rPr>
+    </w:lvl>
+    <w:lvl w:ilvl="4">
+      <w:start w:val="1"/>
+      <w:numFmt w:val="decimal"/>
+      <w:isLgl/>
+      <w:lvlText w:val="%1.%2.%3.%4.%5"/>
+      <w:lvlJc w:val="left"/>
+      <w:pPr>
+        <w:ind w:left="5760" w:hanging="1080"/>
+      </w:pPr>
+      <w:rPr>
+        <w:rFonts w:hint="default"/>
+      </w:rPr>
+    </w:lvl>
+    <w:lvl w:ilvl="5">
+      <w:start w:val="1"/>
+      <w:numFmt w:val="decimal"/>
+      <w:isLgl/>
+      <w:lvlText w:val="%1.%2.%3.%4.%5.%6"/>
+      <w:lvlJc w:val="left"/>
+      <w:pPr>
+        <w:ind w:left="6840" w:hanging="1080"/>
+      </w:pPr>
+      <w:rPr>
+        <w:rFonts w:hint="default"/>
+      </w:rPr>
+    </w:lvl>
+    <w:lvl w:ilvl="6">
+      <w:start w:val="1"/>
+      <w:numFmt w:val="decimal"/>
+      <w:isLgl/>
+      <w:lvlText w:val="%1.%2.%3.%4.%5.%6.%7"/>
+      <w:lvlJc w:val="left"/>
+      <w:pPr>
+        <w:ind w:left="8280" w:hanging="1440"/>
+      </w:pPr>
+      <w:rPr>
+        <w:rFonts w:hint="default"/>
+      </w:rPr>
+    </w:lvl>
+    <w:lvl w:ilvl="7">
+      <w:start w:val="1"/>
+      <w:numFmt w:val="decimal"/>
+      <w:isLgl/>
+      <w:lvlText w:val="%1.%2.%3.%4.%5.%6.%7.%8"/>
+      <w:lvlJc w:val="left"/>
+      <w:pPr>
+        <w:ind w:left="9360" w:hanging="1440"/>
+      </w:pPr>
+      <w:rPr>
+        <w:rFonts w:hint="default"/>
+      </w:rPr>
+    </w:lvl>
+    <w:lvl w:ilvl="8">
+      <w:start w:val="1"/>
+      <w:numFmt w:val="decimal"/>
+      <w:isLgl/>
+      <w:lvlText w:val="%1.%2.%3.%4.%5.%6.%7.%8.%9"/>
+      <w:lvlJc w:val="left"/>
+      <w:pPr>
+        <w:ind w:left="10440" w:hanging="1440"/>
+      </w:pPr>
+      <w:rPr>
+        <w:rFonts w:hint="default"/>
+      </w:rPr>
+    </w:lvl>
+  </w:abstractNum>
+  <w:abstractNum w:abstractNumId="4" w15:restartNumberingAfterBreak="0">
     <w:nsid w:val="07C126EA"/>
     <w:multiLevelType w:val="hybridMultilevel"/>
     <w:tmpl w:val="0BCCEE8E"/>
@@ -3089,7 +4362,7 @@
       </w:pPr>
     </w:lvl>
   </w:abstractNum>
-  <w:abstractNum w:abstractNumId="4" w15:restartNumberingAfterBreak="0">
+  <w:abstractNum w:abstractNumId="5" w15:restartNumberingAfterBreak="0">
     <w:nsid w:val="0CEC69A6"/>
     <w:multiLevelType w:val="hybridMultilevel"/>
     <w:tmpl w:val="353CC1E8"/>
@@ -3178,7 +4451,7 @@
       </w:pPr>
     </w:lvl>
   </w:abstractNum>
-  <w:abstractNum w:abstractNumId="5" w15:restartNumberingAfterBreak="0">
+  <w:abstractNum w:abstractNumId="6" w15:restartNumberingAfterBreak="0">
     <w:nsid w:val="13FF4DE3"/>
     <w:multiLevelType w:val="hybridMultilevel"/>
     <w:tmpl w:val="3A9E3EC0"/>
@@ -3267,7 +4540,7 @@
       </w:pPr>
     </w:lvl>
   </w:abstractNum>
-  <w:abstractNum w:abstractNumId="6" w15:restartNumberingAfterBreak="0">
+  <w:abstractNum w:abstractNumId="7" w15:restartNumberingAfterBreak="0">
     <w:nsid w:val="142049FD"/>
     <w:multiLevelType w:val="hybridMultilevel"/>
     <w:tmpl w:val="54CCA842"/>
@@ -3380,7 +4653,7 @@
       </w:rPr>
     </w:lvl>
   </w:abstractNum>
-  <w:abstractNum w:abstractNumId="7" w15:restartNumberingAfterBreak="0">
+  <w:abstractNum w:abstractNumId="8" w15:restartNumberingAfterBreak="0">
     <w:nsid w:val="173B7144"/>
     <w:multiLevelType w:val="hybridMultilevel"/>
     <w:tmpl w:val="F1420202"/>
@@ -3470,7 +4743,7 @@
       </w:pPr>
     </w:lvl>
   </w:abstractNum>
-  <w:abstractNum w:abstractNumId="8" w15:restartNumberingAfterBreak="0">
+  <w:abstractNum w:abstractNumId="9" w15:restartNumberingAfterBreak="0">
     <w:nsid w:val="1B5118AE"/>
     <w:multiLevelType w:val="hybridMultilevel"/>
     <w:tmpl w:val="9DB24604"/>
@@ -3560,7 +4833,7 @@
       </w:pPr>
     </w:lvl>
   </w:abstractNum>
-  <w:abstractNum w:abstractNumId="9" w15:restartNumberingAfterBreak="0">
+  <w:abstractNum w:abstractNumId="10" w15:restartNumberingAfterBreak="0">
     <w:nsid w:val="1EC92EE9"/>
     <w:multiLevelType w:val="hybridMultilevel"/>
     <w:tmpl w:val="6AE8BC38"/>
@@ -3673,7 +4946,7 @@
       </w:rPr>
     </w:lvl>
   </w:abstractNum>
-  <w:abstractNum w:abstractNumId="10" w15:restartNumberingAfterBreak="0">
+  <w:abstractNum w:abstractNumId="11" w15:restartNumberingAfterBreak="0">
     <w:nsid w:val="23F108A8"/>
     <w:multiLevelType w:val="hybridMultilevel"/>
     <w:tmpl w:val="E320D342"/>
@@ -3762,7 +5035,7 @@
       </w:pPr>
     </w:lvl>
   </w:abstractNum>
-  <w:abstractNum w:abstractNumId="11" w15:restartNumberingAfterBreak="0">
+  <w:abstractNum w:abstractNumId="12" w15:restartNumberingAfterBreak="0">
     <w:nsid w:val="25875281"/>
     <w:multiLevelType w:val="hybridMultilevel"/>
     <w:tmpl w:val="DD7ED8EE"/>
@@ -3852,7 +5125,7 @@
       </w:pPr>
     </w:lvl>
   </w:abstractNum>
-  <w:abstractNum w:abstractNumId="12" w15:restartNumberingAfterBreak="0">
+  <w:abstractNum w:abstractNumId="13" w15:restartNumberingAfterBreak="0">
     <w:nsid w:val="270B051E"/>
     <w:multiLevelType w:val="hybridMultilevel"/>
     <w:tmpl w:val="BCCEAA76"/>
@@ -3941,7 +5214,7 @@
       </w:pPr>
     </w:lvl>
   </w:abstractNum>
-  <w:abstractNum w:abstractNumId="13" w15:restartNumberingAfterBreak="0">
+  <w:abstractNum w:abstractNumId="14" w15:restartNumberingAfterBreak="0">
     <w:nsid w:val="2F424015"/>
     <w:multiLevelType w:val="hybridMultilevel"/>
     <w:tmpl w:val="18A86EEE"/>
@@ -4054,7 +5327,7 @@
       </w:rPr>
     </w:lvl>
   </w:abstractNum>
-  <w:abstractNum w:abstractNumId="14" w15:restartNumberingAfterBreak="0">
+  <w:abstractNum w:abstractNumId="15" w15:restartNumberingAfterBreak="0">
     <w:nsid w:val="31292E25"/>
     <w:multiLevelType w:val="hybridMultilevel"/>
     <w:tmpl w:val="BCCEAA76"/>
@@ -4143,7 +5416,7 @@
       </w:pPr>
     </w:lvl>
   </w:abstractNum>
-  <w:abstractNum w:abstractNumId="15" w15:restartNumberingAfterBreak="0">
+  <w:abstractNum w:abstractNumId="16" w15:restartNumberingAfterBreak="0">
     <w:nsid w:val="351532DB"/>
     <w:multiLevelType w:val="hybridMultilevel"/>
     <w:tmpl w:val="89C60EA6"/>
@@ -4256,7 +5529,7 @@
       </w:rPr>
     </w:lvl>
   </w:abstractNum>
-  <w:abstractNum w:abstractNumId="16" w15:restartNumberingAfterBreak="0">
+  <w:abstractNum w:abstractNumId="17" w15:restartNumberingAfterBreak="0">
     <w:nsid w:val="37904802"/>
     <w:multiLevelType w:val="hybridMultilevel"/>
     <w:tmpl w:val="06EE33FE"/>
@@ -4369,7 +5642,7 @@
       </w:rPr>
     </w:lvl>
   </w:abstractNum>
-  <w:abstractNum w:abstractNumId="17" w15:restartNumberingAfterBreak="0">
+  <w:abstractNum w:abstractNumId="18" w15:restartNumberingAfterBreak="0">
     <w:nsid w:val="3B5C6A36"/>
     <w:multiLevelType w:val="hybridMultilevel"/>
     <w:tmpl w:val="EEA246FE"/>
@@ -4482,7 +5755,7 @@
       </w:rPr>
     </w:lvl>
   </w:abstractNum>
-  <w:abstractNum w:abstractNumId="18" w15:restartNumberingAfterBreak="0">
+  <w:abstractNum w:abstractNumId="19" w15:restartNumberingAfterBreak="0">
     <w:nsid w:val="3E103987"/>
     <w:multiLevelType w:val="hybridMultilevel"/>
     <w:tmpl w:val="09BCF418"/>
@@ -4575,7 +5848,7 @@
       </w:pPr>
     </w:lvl>
   </w:abstractNum>
-  <w:abstractNum w:abstractNumId="19" w15:restartNumberingAfterBreak="0">
+  <w:abstractNum w:abstractNumId="20" w15:restartNumberingAfterBreak="0">
     <w:nsid w:val="3ECD7731"/>
     <w:multiLevelType w:val="hybridMultilevel"/>
     <w:tmpl w:val="723C010C"/>
@@ -4688,7 +5961,7 @@
       </w:rPr>
     </w:lvl>
   </w:abstractNum>
-  <w:abstractNum w:abstractNumId="20" w15:restartNumberingAfterBreak="0">
+  <w:abstractNum w:abstractNumId="21" w15:restartNumberingAfterBreak="0">
     <w:nsid w:val="402164ED"/>
     <w:multiLevelType w:val="hybridMultilevel"/>
     <w:tmpl w:val="2B04C134"/>
@@ -4778,7 +6051,7 @@
       </w:pPr>
     </w:lvl>
   </w:abstractNum>
-  <w:abstractNum w:abstractNumId="21" w15:restartNumberingAfterBreak="0">
+  <w:abstractNum w:abstractNumId="22" w15:restartNumberingAfterBreak="0">
     <w:nsid w:val="45D54906"/>
     <w:multiLevelType w:val="hybridMultilevel"/>
     <w:tmpl w:val="544C662E"/>
@@ -4869,7 +6142,7 @@
       </w:pPr>
     </w:lvl>
   </w:abstractNum>
-  <w:abstractNum w:abstractNumId="22" w15:restartNumberingAfterBreak="0">
+  <w:abstractNum w:abstractNumId="23" w15:restartNumberingAfterBreak="0">
     <w:nsid w:val="49F92776"/>
     <w:multiLevelType w:val="hybridMultilevel"/>
     <w:tmpl w:val="39AA9F8A"/>
@@ -4982,7 +6255,7 @@
       </w:rPr>
     </w:lvl>
   </w:abstractNum>
-  <w:abstractNum w:abstractNumId="23" w15:restartNumberingAfterBreak="0">
+  <w:abstractNum w:abstractNumId="24" w15:restartNumberingAfterBreak="0">
     <w:nsid w:val="4CE0736D"/>
     <w:multiLevelType w:val="hybridMultilevel"/>
     <w:tmpl w:val="069CFD9A"/>
@@ -5095,7 +6368,7 @@
       </w:rPr>
     </w:lvl>
   </w:abstractNum>
-  <w:abstractNum w:abstractNumId="24" w15:restartNumberingAfterBreak="0">
+  <w:abstractNum w:abstractNumId="25" w15:restartNumberingAfterBreak="0">
     <w:nsid w:val="510334E0"/>
     <w:multiLevelType w:val="hybridMultilevel"/>
     <w:tmpl w:val="31CE004C"/>
@@ -5184,7 +6457,7 @@
       </w:pPr>
     </w:lvl>
   </w:abstractNum>
-  <w:abstractNum w:abstractNumId="25" w15:restartNumberingAfterBreak="0">
+  <w:abstractNum w:abstractNumId="26" w15:restartNumberingAfterBreak="0">
     <w:nsid w:val="51403D07"/>
     <w:multiLevelType w:val="multilevel"/>
     <w:tmpl w:val="B770CF24"/>
@@ -5307,7 +6580,7 @@
       </w:rPr>
     </w:lvl>
   </w:abstractNum>
-  <w:abstractNum w:abstractNumId="26" w15:restartNumberingAfterBreak="0">
+  <w:abstractNum w:abstractNumId="27" w15:restartNumberingAfterBreak="0">
     <w:nsid w:val="51BB4994"/>
     <w:multiLevelType w:val="multilevel"/>
     <w:tmpl w:val="952640F8"/>
@@ -5428,7 +6701,7 @@
       </w:rPr>
     </w:lvl>
   </w:abstractNum>
-  <w:abstractNum w:abstractNumId="27" w15:restartNumberingAfterBreak="0">
+  <w:abstractNum w:abstractNumId="28" w15:restartNumberingAfterBreak="0">
     <w:nsid w:val="52AC5D29"/>
     <w:multiLevelType w:val="hybridMultilevel"/>
     <w:tmpl w:val="0A548D16"/>
@@ -5541,7 +6814,7 @@
       </w:rPr>
     </w:lvl>
   </w:abstractNum>
-  <w:abstractNum w:abstractNumId="28" w15:restartNumberingAfterBreak="0">
+  <w:abstractNum w:abstractNumId="29" w15:restartNumberingAfterBreak="0">
     <w:nsid w:val="52C35C77"/>
     <w:multiLevelType w:val="hybridMultilevel"/>
     <w:tmpl w:val="7390F382"/>
@@ -5654,7 +6927,7 @@
       </w:rPr>
     </w:lvl>
   </w:abstractNum>
-  <w:abstractNum w:abstractNumId="29" w15:restartNumberingAfterBreak="0">
+  <w:abstractNum w:abstractNumId="30" w15:restartNumberingAfterBreak="0">
     <w:nsid w:val="539C42A6"/>
     <w:multiLevelType w:val="hybridMultilevel"/>
     <w:tmpl w:val="02B42158"/>
@@ -5743,7 +7016,7 @@
       </w:pPr>
     </w:lvl>
   </w:abstractNum>
-  <w:abstractNum w:abstractNumId="30" w15:restartNumberingAfterBreak="0">
+  <w:abstractNum w:abstractNumId="31" w15:restartNumberingAfterBreak="0">
     <w:nsid w:val="53E95F46"/>
     <w:multiLevelType w:val="hybridMultilevel"/>
     <w:tmpl w:val="C4708BDE"/>
@@ -5856,7 +7129,7 @@
       </w:rPr>
     </w:lvl>
   </w:abstractNum>
-  <w:abstractNum w:abstractNumId="31" w15:restartNumberingAfterBreak="0">
+  <w:abstractNum w:abstractNumId="32" w15:restartNumberingAfterBreak="0">
     <w:nsid w:val="585B5C83"/>
     <w:multiLevelType w:val="hybridMultilevel"/>
     <w:tmpl w:val="8EBA1C7E"/>
@@ -5969,7 +7242,7 @@
       </w:rPr>
     </w:lvl>
   </w:abstractNum>
-  <w:abstractNum w:abstractNumId="32" w15:restartNumberingAfterBreak="0">
+  <w:abstractNum w:abstractNumId="33" w15:restartNumberingAfterBreak="0">
     <w:nsid w:val="660932E8"/>
     <w:multiLevelType w:val="hybridMultilevel"/>
     <w:tmpl w:val="ACB658F2"/>
@@ -6058,7 +7331,7 @@
       </w:pPr>
     </w:lvl>
   </w:abstractNum>
-  <w:abstractNum w:abstractNumId="33" w15:restartNumberingAfterBreak="0">
+  <w:abstractNum w:abstractNumId="34" w15:restartNumberingAfterBreak="0">
     <w:nsid w:val="69E54259"/>
     <w:multiLevelType w:val="hybridMultilevel"/>
     <w:tmpl w:val="AF62B370"/>
@@ -6148,7 +7421,7 @@
       </w:pPr>
     </w:lvl>
   </w:abstractNum>
-  <w:abstractNum w:abstractNumId="34" w15:restartNumberingAfterBreak="0">
+  <w:abstractNum w:abstractNumId="35" w15:restartNumberingAfterBreak="0">
     <w:nsid w:val="6C2A67D7"/>
     <w:multiLevelType w:val="multilevel"/>
     <w:tmpl w:val="DDF49EC2"/>
@@ -6269,7 +7542,7 @@
       </w:rPr>
     </w:lvl>
   </w:abstractNum>
-  <w:abstractNum w:abstractNumId="35" w15:restartNumberingAfterBreak="0">
+  <w:abstractNum w:abstractNumId="36" w15:restartNumberingAfterBreak="0">
     <w:nsid w:val="79186FDE"/>
     <w:multiLevelType w:val="hybridMultilevel"/>
     <w:tmpl w:val="12EA1DF0"/>
@@ -6358,7 +7631,7 @@
       </w:pPr>
     </w:lvl>
   </w:abstractNum>
-  <w:abstractNum w:abstractNumId="36" w15:restartNumberingAfterBreak="0">
+  <w:abstractNum w:abstractNumId="37" w15:restartNumberingAfterBreak="0">
     <w:nsid w:val="7C6202B7"/>
     <w:multiLevelType w:val="hybridMultilevel"/>
     <w:tmpl w:val="6E1A5716"/>
@@ -6471,7 +7744,7 @@
       </w:rPr>
     </w:lvl>
   </w:abstractNum>
-  <w:abstractNum w:abstractNumId="37" w15:restartNumberingAfterBreak="0">
+  <w:abstractNum w:abstractNumId="38" w15:restartNumberingAfterBreak="0">
     <w:nsid w:val="7E722498"/>
     <w:multiLevelType w:val="hybridMultilevel"/>
     <w:tmpl w:val="BAF82EC2"/>
@@ -6560,125 +7833,128 @@
       </w:pPr>
     </w:lvl>
   </w:abstractNum>
-  <w:num w:numId="1">
+  <w:num w:numId="1" w16cid:durableId="295457131">
+    <w:abstractNumId w:val="6"/>
+  </w:num>
+  <w:num w:numId="2" w16cid:durableId="755976404">
+    <w:abstractNumId w:val="25"/>
+  </w:num>
+  <w:num w:numId="3" w16cid:durableId="219170484">
+    <w:abstractNumId w:val="26"/>
+  </w:num>
+  <w:num w:numId="4" w16cid:durableId="419369696">
+    <w:abstractNumId w:val="35"/>
+  </w:num>
+  <w:num w:numId="5" w16cid:durableId="1765760833">
+    <w:abstractNumId w:val="11"/>
+  </w:num>
+  <w:num w:numId="6" w16cid:durableId="369384805">
     <w:abstractNumId w:val="5"/>
   </w:num>
-  <w:num w:numId="2">
+  <w:num w:numId="7" w16cid:durableId="1625380565">
+    <w:abstractNumId w:val="36"/>
+  </w:num>
+  <w:num w:numId="8" w16cid:durableId="1872260684">
+    <w:abstractNumId w:val="27"/>
+  </w:num>
+  <w:num w:numId="9" w16cid:durableId="1979187288">
+    <w:abstractNumId w:val="38"/>
+  </w:num>
+  <w:num w:numId="10" w16cid:durableId="338122152">
+    <w:abstractNumId w:val="19"/>
+  </w:num>
+  <w:num w:numId="11" w16cid:durableId="334116861">
+    <w:abstractNumId w:val="17"/>
+  </w:num>
+  <w:num w:numId="12" w16cid:durableId="2125155124">
+    <w:abstractNumId w:val="0"/>
+  </w:num>
+  <w:num w:numId="13" w16cid:durableId="2020422289">
+    <w:abstractNumId w:val="4"/>
+  </w:num>
+  <w:num w:numId="14" w16cid:durableId="165949934">
+    <w:abstractNumId w:val="15"/>
+  </w:num>
+  <w:num w:numId="15" w16cid:durableId="1334256429">
+    <w:abstractNumId w:val="32"/>
+  </w:num>
+  <w:num w:numId="16" w16cid:durableId="605119701">
+    <w:abstractNumId w:val="10"/>
+  </w:num>
+  <w:num w:numId="17" w16cid:durableId="858931056">
+    <w:abstractNumId w:val="13"/>
+  </w:num>
+  <w:num w:numId="18" w16cid:durableId="607466837">
+    <w:abstractNumId w:val="28"/>
+  </w:num>
+  <w:num w:numId="19" w16cid:durableId="924920745">
     <w:abstractNumId w:val="24"/>
   </w:num>
-  <w:num w:numId="3">
-    <w:abstractNumId w:val="25"/>
+  <w:num w:numId="20" w16cid:durableId="176043811">
+    <w:abstractNumId w:val="1"/>
   </w:num>
-  <w:num w:numId="4">
+  <w:num w:numId="21" w16cid:durableId="580870413">
+    <w:abstractNumId w:val="20"/>
+  </w:num>
+  <w:num w:numId="22" w16cid:durableId="384570762">
+    <w:abstractNumId w:val="30"/>
+  </w:num>
+  <w:num w:numId="23" w16cid:durableId="1209563844">
+    <w:abstractNumId w:val="37"/>
+  </w:num>
+  <w:num w:numId="24" w16cid:durableId="1284923857">
+    <w:abstractNumId w:val="14"/>
+  </w:num>
+  <w:num w:numId="25" w16cid:durableId="411201543">
+    <w:abstractNumId w:val="23"/>
+  </w:num>
+  <w:num w:numId="26" w16cid:durableId="1450467518">
+    <w:abstractNumId w:val="31"/>
+  </w:num>
+  <w:num w:numId="27" w16cid:durableId="2053311144">
+    <w:abstractNumId w:val="7"/>
+  </w:num>
+  <w:num w:numId="28" w16cid:durableId="1925261410">
+    <w:abstractNumId w:val="18"/>
+  </w:num>
+  <w:num w:numId="29" w16cid:durableId="1415741144">
+    <w:abstractNumId w:val="16"/>
+  </w:num>
+  <w:num w:numId="30" w16cid:durableId="1273782500">
+    <w:abstractNumId w:val="29"/>
+  </w:num>
+  <w:num w:numId="31" w16cid:durableId="146093779">
+    <w:abstractNumId w:val="22"/>
+  </w:num>
+  <w:num w:numId="32" w16cid:durableId="314378401">
+    <w:abstractNumId w:val="2"/>
+  </w:num>
+  <w:num w:numId="33" w16cid:durableId="2134789274">
+    <w:abstractNumId w:val="33"/>
+  </w:num>
+  <w:num w:numId="34" w16cid:durableId="175578848">
+    <w:abstractNumId w:val="8"/>
+  </w:num>
+  <w:num w:numId="35" w16cid:durableId="1285042826">
+    <w:abstractNumId w:val="21"/>
+  </w:num>
+  <w:num w:numId="36" w16cid:durableId="1207837147">
+    <w:abstractNumId w:val="12"/>
+  </w:num>
+  <w:num w:numId="37" w16cid:durableId="1512841920">
     <w:abstractNumId w:val="34"/>
   </w:num>
-  <w:num w:numId="5">
-    <w:abstractNumId w:val="10"/>
-  </w:num>
-  <w:num w:numId="6">
-    <w:abstractNumId w:val="4"/>
-  </w:num>
-  <w:num w:numId="7">
-    <w:abstractNumId w:val="35"/>
-  </w:num>
-  <w:num w:numId="8">
-    <w:abstractNumId w:val="26"/>
-  </w:num>
-  <w:num w:numId="9">
-    <w:abstractNumId w:val="37"/>
-  </w:num>
-  <w:num w:numId="10">
-    <w:abstractNumId w:val="18"/>
-  </w:num>
-  <w:num w:numId="11">
-    <w:abstractNumId w:val="16"/>
-  </w:num>
-  <w:num w:numId="12">
-    <w:abstractNumId w:val="0"/>
-  </w:num>
-  <w:num w:numId="13">
-    <w:abstractNumId w:val="3"/>
-  </w:num>
-  <w:num w:numId="14">
-    <w:abstractNumId w:val="14"/>
-  </w:num>
-  <w:num w:numId="15">
-    <w:abstractNumId w:val="31"/>
-  </w:num>
-  <w:num w:numId="16">
+  <w:num w:numId="38" w16cid:durableId="1982808065">
     <w:abstractNumId w:val="9"/>
   </w:num>
-  <w:num w:numId="17">
-    <w:abstractNumId w:val="12"/>
-  </w:num>
-  <w:num w:numId="18">
-    <w:abstractNumId w:val="27"/>
-  </w:num>
-  <w:num w:numId="19">
-    <w:abstractNumId w:val="23"/>
-  </w:num>
-  <w:num w:numId="20">
-    <w:abstractNumId w:val="1"/>
-  </w:num>
-  <w:num w:numId="21">
-    <w:abstractNumId w:val="19"/>
-  </w:num>
-  <w:num w:numId="22">
-    <w:abstractNumId w:val="29"/>
-  </w:num>
-  <w:num w:numId="23">
-    <w:abstractNumId w:val="36"/>
-  </w:num>
-  <w:num w:numId="24">
-    <w:abstractNumId w:val="13"/>
-  </w:num>
-  <w:num w:numId="25">
-    <w:abstractNumId w:val="22"/>
-  </w:num>
-  <w:num w:numId="26">
-    <w:abstractNumId w:val="30"/>
-  </w:num>
-  <w:num w:numId="27">
-    <w:abstractNumId w:val="6"/>
-  </w:num>
-  <w:num w:numId="28">
-    <w:abstractNumId w:val="17"/>
-  </w:num>
-  <w:num w:numId="29">
-    <w:abstractNumId w:val="15"/>
-  </w:num>
-  <w:num w:numId="30">
-    <w:abstractNumId w:val="28"/>
-  </w:num>
-  <w:num w:numId="31">
-    <w:abstractNumId w:val="21"/>
-  </w:num>
-  <w:num w:numId="32">
-    <w:abstractNumId w:val="2"/>
-  </w:num>
-  <w:num w:numId="33">
-    <w:abstractNumId w:val="32"/>
-  </w:num>
-  <w:num w:numId="34">
-    <w:abstractNumId w:val="7"/>
-  </w:num>
-  <w:num w:numId="35">
-    <w:abstractNumId w:val="20"/>
-  </w:num>
-  <w:num w:numId="36">
-    <w:abstractNumId w:val="11"/>
-  </w:num>
-  <w:num w:numId="37">
-    <w:abstractNumId w:val="33"/>
-  </w:num>
-  <w:num w:numId="38">
-    <w:abstractNumId w:val="8"/>
+  <w:num w:numId="39" w16cid:durableId="1133904988">
+    <w:abstractNumId w:val="3"/>
   </w:num>
 </w:numbering>
 </file>
 
 <file path=word/styles.xml><?xml version="1.0" encoding="utf-8"?>
-<w:styles xmlns:mc="http://schemas.openxmlformats.org/markup-compatibility/2006" xmlns:r="http://schemas.openxmlformats.org/officeDocument/2006/relationships" xmlns:w="http://schemas.openxmlformats.org/wordprocessingml/2006/main" xmlns:w14="http://schemas.microsoft.com/office/word/2010/wordml" xmlns:w15="http://schemas.microsoft.com/office/word/2012/wordml" xmlns:w16cex="http://schemas.microsoft.com/office/word/2018/wordml/cex" xmlns:w16cid="http://schemas.microsoft.com/office/word/2016/wordml/cid" xmlns:w16="http://schemas.microsoft.com/office/word/2018/wordml" xmlns:w16sdtdh="http://schemas.microsoft.com/office/word/2020/wordml/sdtdatahash" xmlns:w16se="http://schemas.microsoft.com/office/word/2015/wordml/symex" mc:Ignorable="w14 w15 w16se w16cid w16 w16cex w16sdtdh">
+<w:styles xmlns:mc="http://schemas.openxmlformats.org/markup-compatibility/2006" xmlns:r="http://schemas.openxmlformats.org/officeDocument/2006/relationships" xmlns:w="http://schemas.openxmlformats.org/wordprocessingml/2006/main" xmlns:w14="http://schemas.microsoft.com/office/word/2010/wordml" xmlns:w15="http://schemas.microsoft.com/office/word/2012/wordml" xmlns:w16cex="http://schemas.microsoft.com/office/word/2018/wordml/cex" xmlns:w16cid="http://schemas.microsoft.com/office/word/2016/wordml/cid" xmlns:w16="http://schemas.microsoft.com/office/word/2018/wordml" xmlns:w16du="http://schemas.microsoft.com/office/word/2023/wordml/word16du" xmlns:w16sdtdh="http://schemas.microsoft.com/office/word/2020/wordml/sdtdatahash" xmlns:w16se="http://schemas.microsoft.com/office/word/2015/wordml/symex" mc:Ignorable="w14 w15 w16se w16cid w16 w16cex w16sdtdh w16du">
   <w:docDefaults>
     <w:rPrDefault>
       <w:rPr>
@@ -7079,6 +8355,7 @@
   <w:style w:type="character" w:default="1" w:styleId="DefaultParagraphFont">
     <w:name w:val="Default Paragraph Font"/>
     <w:uiPriority w:val="1"/>
+    <w:semiHidden/>
     <w:unhideWhenUsed/>
   </w:style>
   <w:style w:type="table" w:default="1" w:styleId="TableNormal">

</xml_diff>